<commit_message>
Tiny adjustment on formula
</commit_message>
<xml_diff>
--- a/Autumn_term/Network Analytics/HW2/NETWORKTHEORY2.docx
+++ b/Autumn_term/Network Analytics/HW2/NETWORKTHEORY2.docx
@@ -1,6 +1,6 @@
 
 <file path=word/document.xml><?xml version="1.0" encoding="utf-8"?>
-<w:document xmlns:wpc="http://schemas.microsoft.com/office/word/2010/wordprocessingCanvas" xmlns:cx="http://schemas.microsoft.com/office/drawing/2014/chartex" xmlns:cx1="http://schemas.microsoft.com/office/drawing/2015/9/8/chartex" xmlns:cx2="http://schemas.microsoft.com/office/drawing/2015/10/21/chartex" xmlns:cx3="http://schemas.microsoft.com/office/drawing/2016/5/9/chartex" xmlns:cx4="http://schemas.microsoft.com/office/drawing/2016/5/10/chartex" xmlns:cx5="http://schemas.microsoft.com/office/drawing/2016/5/11/chartex" xmlns:cx6="http://schemas.microsoft.com/office/drawing/2016/5/12/chartex" xmlns:cx7="http://schemas.microsoft.com/office/drawing/2016/5/13/chartex" xmlns:cx8="http://schemas.microsoft.com/office/drawing/2016/5/14/chartex" xmlns:mc="http://schemas.openxmlformats.org/markup-compatibility/2006" xmlns:aink="http://schemas.microsoft.com/office/drawing/2016/ink" xmlns:am3d="http://schemas.microsoft.com/office/drawing/2017/model3d" xmlns:o="urn:schemas-microsoft-com:office:office" xmlns:r="http://schemas.openxmlformats.org/officeDocument/2006/relationships" xmlns:m="http://schemas.openxmlformats.org/officeDocument/2006/math" xmlns:v="urn:schemas-microsoft-com:vml" xmlns:wp14="http://schemas.microsoft.com/office/word/2010/wordprocessingDrawing" xmlns:wp="http://schemas.openxmlformats.org/drawingml/2006/wordprocessingDrawing" xmlns:w10="urn:schemas-microsoft-com:office:word" xmlns:w="http://schemas.openxmlformats.org/wordprocessingml/2006/main" xmlns:w14="http://schemas.microsoft.com/office/word/2010/wordml" xmlns:w15="http://schemas.microsoft.com/office/word/2012/wordml" xmlns:w16cid="http://schemas.microsoft.com/office/word/2016/wordml/cid" xmlns:w16se="http://schemas.microsoft.com/office/word/2015/wordml/symex" xmlns:wpg="http://schemas.microsoft.com/office/word/2010/wordprocessingGroup" xmlns:wpi="http://schemas.microsoft.com/office/word/2010/wordprocessingInk" xmlns:wne="http://schemas.microsoft.com/office/word/2006/wordml" xmlns:wps="http://schemas.microsoft.com/office/word/2010/wordprocessingShape" mc:Ignorable="w14 w15 w16se w16cid wp14">
+<w:document xmlns:wpc="http://schemas.microsoft.com/office/word/2010/wordprocessingCanvas" xmlns:mo="http://schemas.microsoft.com/office/mac/office/2008/main" xmlns:mc="http://schemas.openxmlformats.org/markup-compatibility/2006" xmlns:mv="urn:schemas-microsoft-com:mac:vml" xmlns:o="urn:schemas-microsoft-com:office:office" xmlns:r="http://schemas.openxmlformats.org/officeDocument/2006/relationships" xmlns:m="http://schemas.openxmlformats.org/officeDocument/2006/math" xmlns:v="urn:schemas-microsoft-com:vml" xmlns:wp14="http://schemas.microsoft.com/office/word/2010/wordprocessingDrawing" xmlns:wp="http://schemas.openxmlformats.org/drawingml/2006/wordprocessingDrawing" xmlns:w10="urn:schemas-microsoft-com:office:word" xmlns:w="http://schemas.openxmlformats.org/wordprocessingml/2006/main" xmlns:w14="http://schemas.microsoft.com/office/word/2010/wordml" xmlns:w15="http://schemas.microsoft.com/office/word/2012/wordml" xmlns:wpg="http://schemas.microsoft.com/office/word/2010/wordprocessingGroup" xmlns:wpi="http://schemas.microsoft.com/office/word/2010/wordprocessingInk" xmlns:wne="http://schemas.microsoft.com/office/word/2006/wordml" xmlns:wps="http://schemas.microsoft.com/office/word/2010/wordprocessingShape" mc:Ignorable="w14 w15 wp14">
   <w:body>
     <w:p>
       <w:r>
@@ -23,9 +23,10 @@
       <w:r>
         <w:rPr>
           <w:noProof/>
+          <w:lang w:val="en-GB"/>
         </w:rPr>
         <w:drawing>
-          <wp:inline distT="0" distB="0" distL="0" distR="0" wp14:anchorId="69B15397" wp14:editId="4538FAB0">
+          <wp:inline distT="0" distB="0" distL="0" distR="0" wp14:anchorId="1639264A" wp14:editId="297EAE17">
             <wp:extent cx="4954905" cy="3166110"/>
             <wp:effectExtent l="0" t="0" r="0" b="0"/>
             <wp:docPr id="1" name="图片 1"/>
@@ -69,7 +70,7 @@
     <w:p/>
     <w:p>
       <w:pPr>
-        <w:pStyle w:val="a3"/>
+        <w:pStyle w:val="ListParagraph"/>
         <w:numPr>
           <w:ilvl w:val="0"/>
           <w:numId w:val="1"/>
@@ -92,27 +93,43 @@
         <w:t xml:space="preserve">graph consists of </w:t>
       </w:r>
       <w:r>
-        <w:t>7 nodes and 10 edges, to find the maximum flow of the directed graph, a linear programme can be formulated.</w:t>
-      </w:r>
-    </w:p>
-    <w:p>
-      <w:pPr>
-        <w:pStyle w:val="a3"/>
-        <w:ind w:left="360" w:firstLineChars="0" w:firstLine="0"/>
-      </w:pPr>
-    </w:p>
-    <w:p>
-      <w:pPr>
-        <w:pStyle w:val="a3"/>
-        <w:ind w:left="360" w:firstLineChars="0" w:firstLine="0"/>
-      </w:pPr>
-      <w:r>
-        <w:t>Knowing that the each weighted edge represent the maximum allowed capacity of flow between each pair of nodes, the following capacity constraints can be formulated:</w:t>
-      </w:r>
-    </w:p>
-    <w:p>
-      <w:pPr>
-        <w:pStyle w:val="a3"/>
+        <w:t xml:space="preserve">7 nodes and 10 edges, to find the maximum flow of the directed graph, a linear </w:t>
+      </w:r>
+      <w:proofErr w:type="spellStart"/>
+      <w:r>
+        <w:t>programme</w:t>
+      </w:r>
+      <w:proofErr w:type="spellEnd"/>
+      <w:r>
+        <w:t xml:space="preserve"> can be formulated.</w:t>
+      </w:r>
+    </w:p>
+    <w:p>
+      <w:pPr>
+        <w:pStyle w:val="ListParagraph"/>
+        <w:ind w:left="360" w:firstLineChars="0" w:firstLine="0"/>
+      </w:pPr>
+    </w:p>
+    <w:p>
+      <w:pPr>
+        <w:pStyle w:val="ListParagraph"/>
+        <w:ind w:left="360" w:firstLineChars="0" w:firstLine="0"/>
+      </w:pPr>
+      <w:r>
+        <w:t xml:space="preserve">Knowing that </w:t>
+      </w:r>
+      <w:proofErr w:type="gramStart"/>
+      <w:r>
+        <w:t>the each</w:t>
+      </w:r>
+      <w:proofErr w:type="gramEnd"/>
+      <w:r>
+        <w:t xml:space="preserve"> weighted edge represent the maximum allowed capacity of flow between each pair of nodes, the following capacity constraints can be formulated:</w:t>
+      </w:r>
+    </w:p>
+    <w:p>
+      <w:pPr>
+        <w:pStyle w:val="ListParagraph"/>
         <w:ind w:left="360" w:firstLineChars="0" w:firstLine="0"/>
         <w:jc w:val="center"/>
         <w:rPr>
@@ -130,7 +147,15 @@
           <w:rFonts w:hint="eastAsia"/>
           <w:b/>
         </w:rPr>
-        <w:t>≤X</w:t>
+        <w:t>≤</w:t>
+      </w:r>
+      <w:proofErr w:type="spellStart"/>
+      <w:r>
+        <w:rPr>
+          <w:rFonts w:hint="eastAsia"/>
+          <w:b/>
+        </w:rPr>
+        <w:t>X</w:t>
       </w:r>
       <w:r>
         <w:rPr>
@@ -138,6 +163,7 @@
         </w:rPr>
         <w:t>sa</w:t>
       </w:r>
+      <w:proofErr w:type="spellEnd"/>
       <w:r>
         <w:rPr>
           <w:rFonts w:hint="eastAsia"/>
@@ -148,7 +174,7 @@
     </w:p>
     <w:p>
       <w:pPr>
-        <w:pStyle w:val="a3"/>
+        <w:pStyle w:val="ListParagraph"/>
         <w:ind w:left="360" w:firstLineChars="0" w:firstLine="0"/>
         <w:jc w:val="center"/>
         <w:rPr>
@@ -166,7 +192,15 @@
           <w:rFonts w:hint="eastAsia"/>
           <w:b/>
         </w:rPr>
-        <w:t>≤X</w:t>
+        <w:t>≤</w:t>
+      </w:r>
+      <w:proofErr w:type="spellStart"/>
+      <w:r>
+        <w:rPr>
+          <w:rFonts w:hint="eastAsia"/>
+          <w:b/>
+        </w:rPr>
+        <w:t>X</w:t>
       </w:r>
       <w:r>
         <w:rPr>
@@ -174,6 +208,7 @@
         </w:rPr>
         <w:t>sb</w:t>
       </w:r>
+      <w:proofErr w:type="spellEnd"/>
       <w:r>
         <w:rPr>
           <w:rFonts w:hint="eastAsia"/>
@@ -190,7 +225,7 @@
     </w:p>
     <w:p>
       <w:pPr>
-        <w:pStyle w:val="a3"/>
+        <w:pStyle w:val="ListParagraph"/>
         <w:ind w:left="360" w:firstLineChars="0" w:firstLine="0"/>
         <w:jc w:val="center"/>
         <w:rPr>
@@ -208,7 +243,15 @@
           <w:rFonts w:hint="eastAsia"/>
           <w:b/>
         </w:rPr>
-        <w:t>≤X</w:t>
+        <w:t>≤</w:t>
+      </w:r>
+      <w:proofErr w:type="spellStart"/>
+      <w:r>
+        <w:rPr>
+          <w:rFonts w:hint="eastAsia"/>
+          <w:b/>
+        </w:rPr>
+        <w:t>X</w:t>
       </w:r>
       <w:r>
         <w:rPr>
@@ -216,6 +259,7 @@
         </w:rPr>
         <w:t>sc</w:t>
       </w:r>
+      <w:proofErr w:type="spellEnd"/>
       <w:r>
         <w:rPr>
           <w:rFonts w:hint="eastAsia"/>
@@ -226,7 +270,7 @@
     </w:p>
     <w:p>
       <w:pPr>
-        <w:pStyle w:val="a3"/>
+        <w:pStyle w:val="ListParagraph"/>
         <w:ind w:left="360" w:firstLineChars="0" w:firstLine="0"/>
         <w:jc w:val="center"/>
         <w:rPr>
@@ -244,7 +288,15 @@
           <w:rFonts w:hint="eastAsia"/>
           <w:b/>
         </w:rPr>
-        <w:t>≤X</w:t>
+        <w:t>≤</w:t>
+      </w:r>
+      <w:proofErr w:type="spellStart"/>
+      <w:r>
+        <w:rPr>
+          <w:rFonts w:hint="eastAsia"/>
+          <w:b/>
+        </w:rPr>
+        <w:t>X</w:t>
       </w:r>
       <w:r>
         <w:rPr>
@@ -252,6 +304,7 @@
         </w:rPr>
         <w:t>ad</w:t>
       </w:r>
+      <w:proofErr w:type="spellEnd"/>
       <w:r>
         <w:rPr>
           <w:rFonts w:hint="eastAsia"/>
@@ -262,7 +315,7 @@
     </w:p>
     <w:p>
       <w:pPr>
-        <w:pStyle w:val="a3"/>
+        <w:pStyle w:val="ListParagraph"/>
         <w:ind w:left="360" w:firstLineChars="0" w:firstLine="0"/>
         <w:jc w:val="center"/>
         <w:rPr>
@@ -280,7 +333,15 @@
           <w:rFonts w:hint="eastAsia"/>
           <w:b/>
         </w:rPr>
-        <w:t>≤X</w:t>
+        <w:t>≤</w:t>
+      </w:r>
+      <w:proofErr w:type="spellStart"/>
+      <w:r>
+        <w:rPr>
+          <w:rFonts w:hint="eastAsia"/>
+          <w:b/>
+        </w:rPr>
+        <w:t>X</w:t>
       </w:r>
       <w:r>
         <w:rPr>
@@ -288,6 +349,7 @@
         </w:rPr>
         <w:t>ba</w:t>
       </w:r>
+      <w:proofErr w:type="spellEnd"/>
       <w:r>
         <w:rPr>
           <w:rFonts w:hint="eastAsia"/>
@@ -298,7 +360,7 @@
     </w:p>
     <w:p>
       <w:pPr>
-        <w:pStyle w:val="a3"/>
+        <w:pStyle w:val="ListParagraph"/>
         <w:ind w:left="360" w:firstLineChars="0" w:firstLine="0"/>
         <w:jc w:val="center"/>
         <w:rPr>
@@ -316,7 +378,15 @@
           <w:rFonts w:hint="eastAsia"/>
           <w:b/>
         </w:rPr>
-        <w:t>≤X</w:t>
+        <w:t>≤</w:t>
+      </w:r>
+      <w:proofErr w:type="spellStart"/>
+      <w:r>
+        <w:rPr>
+          <w:rFonts w:hint="eastAsia"/>
+          <w:b/>
+        </w:rPr>
+        <w:t>X</w:t>
       </w:r>
       <w:r>
         <w:rPr>
@@ -324,6 +394,7 @@
         </w:rPr>
         <w:t>bc</w:t>
       </w:r>
+      <w:proofErr w:type="spellEnd"/>
       <w:r>
         <w:rPr>
           <w:rFonts w:hint="eastAsia"/>
@@ -334,7 +405,7 @@
     </w:p>
     <w:p>
       <w:pPr>
-        <w:pStyle w:val="a3"/>
+        <w:pStyle w:val="ListParagraph"/>
         <w:ind w:left="360" w:firstLineChars="0" w:firstLine="0"/>
         <w:jc w:val="center"/>
         <w:rPr>
@@ -352,7 +423,15 @@
           <w:rFonts w:hint="eastAsia"/>
           <w:b/>
         </w:rPr>
-        <w:t>≤X</w:t>
+        <w:t>≤</w:t>
+      </w:r>
+      <w:proofErr w:type="spellStart"/>
+      <w:r>
+        <w:rPr>
+          <w:rFonts w:hint="eastAsia"/>
+          <w:b/>
+        </w:rPr>
+        <w:t>X</w:t>
       </w:r>
       <w:r>
         <w:rPr>
@@ -360,6 +439,7 @@
         </w:rPr>
         <w:t>bd</w:t>
       </w:r>
+      <w:proofErr w:type="spellEnd"/>
       <w:r>
         <w:rPr>
           <w:rFonts w:hint="eastAsia"/>
@@ -370,7 +450,7 @@
     </w:p>
     <w:p>
       <w:pPr>
-        <w:pStyle w:val="a3"/>
+        <w:pStyle w:val="ListParagraph"/>
         <w:ind w:left="360" w:firstLineChars="0" w:firstLine="0"/>
         <w:jc w:val="center"/>
         <w:rPr>
@@ -388,7 +468,15 @@
           <w:rFonts w:hint="eastAsia"/>
           <w:b/>
         </w:rPr>
-        <w:t>≤X</w:t>
+        <w:t>≤</w:t>
+      </w:r>
+      <w:proofErr w:type="spellStart"/>
+      <w:r>
+        <w:rPr>
+          <w:rFonts w:hint="eastAsia"/>
+          <w:b/>
+        </w:rPr>
+        <w:t>X</w:t>
       </w:r>
       <w:r>
         <w:rPr>
@@ -402,6 +490,7 @@
         </w:rPr>
         <w:t>e</w:t>
       </w:r>
+      <w:proofErr w:type="spellEnd"/>
       <w:r>
         <w:rPr>
           <w:rFonts w:hint="eastAsia"/>
@@ -412,7 +501,7 @@
     </w:p>
     <w:p>
       <w:pPr>
-        <w:pStyle w:val="a3"/>
+        <w:pStyle w:val="ListParagraph"/>
         <w:ind w:left="360" w:firstLineChars="0" w:firstLine="0"/>
         <w:jc w:val="center"/>
         <w:rPr>
@@ -430,7 +519,15 @@
           <w:rFonts w:hint="eastAsia"/>
           <w:b/>
         </w:rPr>
-        <w:t>≤X</w:t>
+        <w:t>≤</w:t>
+      </w:r>
+      <w:proofErr w:type="spellStart"/>
+      <w:r>
+        <w:rPr>
+          <w:rFonts w:hint="eastAsia"/>
+          <w:b/>
+        </w:rPr>
+        <w:t>X</w:t>
       </w:r>
       <w:r>
         <w:rPr>
@@ -438,6 +535,7 @@
         </w:rPr>
         <w:t>ce</w:t>
       </w:r>
+      <w:proofErr w:type="spellEnd"/>
       <w:r>
         <w:rPr>
           <w:rFonts w:hint="eastAsia"/>
@@ -448,7 +546,7 @@
     </w:p>
     <w:p>
       <w:pPr>
-        <w:pStyle w:val="a3"/>
+        <w:pStyle w:val="ListParagraph"/>
         <w:ind w:left="360" w:firstLineChars="0" w:firstLine="0"/>
         <w:jc w:val="center"/>
         <w:rPr>
@@ -466,7 +564,15 @@
           <w:rFonts w:hint="eastAsia"/>
           <w:b/>
         </w:rPr>
-        <w:t>≤X</w:t>
+        <w:t>≤</w:t>
+      </w:r>
+      <w:proofErr w:type="spellStart"/>
+      <w:r>
+        <w:rPr>
+          <w:rFonts w:hint="eastAsia"/>
+          <w:b/>
+        </w:rPr>
+        <w:t>X</w:t>
       </w:r>
       <w:r>
         <w:rPr>
@@ -474,6 +580,7 @@
         </w:rPr>
         <w:t>ed</w:t>
       </w:r>
+      <w:proofErr w:type="spellEnd"/>
       <w:r>
         <w:rPr>
           <w:rFonts w:hint="eastAsia"/>
@@ -484,7 +591,7 @@
     </w:p>
     <w:p>
       <w:pPr>
-        <w:pStyle w:val="a3"/>
+        <w:pStyle w:val="ListParagraph"/>
         <w:ind w:left="360" w:firstLineChars="0" w:firstLine="0"/>
         <w:jc w:val="center"/>
         <w:rPr>
@@ -502,7 +609,15 @@
           <w:rFonts w:hint="eastAsia"/>
           <w:b/>
         </w:rPr>
-        <w:t>≤X</w:t>
+        <w:t>≤</w:t>
+      </w:r>
+      <w:proofErr w:type="spellStart"/>
+      <w:r>
+        <w:rPr>
+          <w:rFonts w:hint="eastAsia"/>
+          <w:b/>
+        </w:rPr>
+        <w:t>X</w:t>
       </w:r>
       <w:r>
         <w:rPr>
@@ -510,6 +625,7 @@
         </w:rPr>
         <w:t>et</w:t>
       </w:r>
+      <w:proofErr w:type="spellEnd"/>
       <w:r>
         <w:rPr>
           <w:rFonts w:hint="eastAsia"/>
@@ -526,7 +642,7 @@
     </w:p>
     <w:p>
       <w:pPr>
-        <w:pStyle w:val="a3"/>
+        <w:pStyle w:val="ListParagraph"/>
         <w:ind w:left="360" w:firstLineChars="0" w:firstLine="0"/>
         <w:jc w:val="center"/>
         <w:rPr>
@@ -544,7 +660,15 @@
           <w:rFonts w:hint="eastAsia"/>
           <w:b/>
         </w:rPr>
-        <w:t>≤X</w:t>
+        <w:t>≤</w:t>
+      </w:r>
+      <w:proofErr w:type="spellStart"/>
+      <w:r>
+        <w:rPr>
+          <w:rFonts w:hint="eastAsia"/>
+          <w:b/>
+        </w:rPr>
+        <w:t>X</w:t>
       </w:r>
       <w:r>
         <w:rPr>
@@ -552,6 +676,7 @@
         </w:rPr>
         <w:t>dt</w:t>
       </w:r>
+      <w:proofErr w:type="spellEnd"/>
       <w:r>
         <w:rPr>
           <w:rFonts w:hint="eastAsia"/>
@@ -562,7 +687,7 @@
     </w:p>
     <w:p>
       <w:pPr>
-        <w:pStyle w:val="a3"/>
+        <w:pStyle w:val="ListParagraph"/>
         <w:ind w:leftChars="160" w:left="336" w:firstLineChars="0" w:firstLine="0"/>
       </w:pPr>
       <w:r>
@@ -575,18 +700,42 @@
         <w:t>ol</w:t>
       </w:r>
       <w:r>
-        <w:t xml:space="preserve"> “Xij” means the edge connecting nodes “I” and “j”, so “Xsa” means the edge(capacity) between node S and node A.</w:t>
-      </w:r>
-    </w:p>
-    <w:p>
-      <w:pPr>
-        <w:pStyle w:val="a3"/>
-        <w:ind w:left="360" w:firstLineChars="0" w:firstLine="0"/>
-      </w:pPr>
-    </w:p>
-    <w:p>
-      <w:pPr>
-        <w:pStyle w:val="a3"/>
+        <w:t xml:space="preserve"> “</w:t>
+      </w:r>
+      <w:proofErr w:type="spellStart"/>
+      <w:r>
+        <w:t>Xij</w:t>
+      </w:r>
+      <w:proofErr w:type="spellEnd"/>
+      <w:r>
+        <w:t xml:space="preserve">” </w:t>
+      </w:r>
+      <w:proofErr w:type="gramStart"/>
+      <w:r>
+        <w:t>means</w:t>
+      </w:r>
+      <w:proofErr w:type="gramEnd"/>
+      <w:r>
+        <w:t xml:space="preserve"> the edge connecting nodes “I” and “j”, so “</w:t>
+      </w:r>
+      <w:proofErr w:type="spellStart"/>
+      <w:r>
+        <w:t>Xsa</w:t>
+      </w:r>
+      <w:proofErr w:type="spellEnd"/>
+      <w:r>
+        <w:t>” means the edge(capacity) between node S and node A.</w:t>
+      </w:r>
+    </w:p>
+    <w:p>
+      <w:pPr>
+        <w:pStyle w:val="ListParagraph"/>
+        <w:ind w:left="360" w:firstLineChars="0" w:firstLine="0"/>
+      </w:pPr>
+    </w:p>
+    <w:p>
+      <w:pPr>
+        <w:pStyle w:val="ListParagraph"/>
         <w:ind w:left="360" w:firstLineChars="0" w:firstLine="0"/>
       </w:pPr>
       <w:r>
@@ -619,13 +768,13 @@
     </w:p>
     <w:p>
       <w:pPr>
-        <w:pStyle w:val="a3"/>
-        <w:ind w:left="360" w:firstLineChars="0" w:firstLine="0"/>
-      </w:pPr>
-    </w:p>
-    <w:p>
-      <w:pPr>
-        <w:pStyle w:val="a3"/>
+        <w:pStyle w:val="ListParagraph"/>
+        <w:ind w:left="360" w:firstLineChars="0" w:firstLine="0"/>
+      </w:pPr>
+    </w:p>
+    <w:p>
+      <w:pPr>
+        <w:pStyle w:val="ListParagraph"/>
         <w:ind w:left="360" w:firstLineChars="0" w:firstLine="0"/>
         <w:jc w:val="left"/>
         <w:rPr>
@@ -680,12 +829,26 @@
         <w:rPr>
           <w:b/>
         </w:rPr>
-        <w:t>-Xsc-Xsa-Xsb=-f</w:t>
-      </w:r>
-    </w:p>
-    <w:p>
-      <w:pPr>
-        <w:pStyle w:val="a3"/>
+        <w:t>-</w:t>
+      </w:r>
+      <w:proofErr w:type="spellStart"/>
+      <w:r>
+        <w:rPr>
+          <w:b/>
+        </w:rPr>
+        <w:t>Xsc-Xsa-Xsb</w:t>
+      </w:r>
+      <w:proofErr w:type="spellEnd"/>
+      <w:r>
+        <w:rPr>
+          <w:b/>
+        </w:rPr>
+        <w:t>=-f</w:t>
+      </w:r>
+    </w:p>
+    <w:p>
+      <w:pPr>
+        <w:pStyle w:val="ListParagraph"/>
         <w:ind w:left="360" w:firstLineChars="0" w:firstLine="0"/>
         <w:jc w:val="left"/>
         <w:rPr>
@@ -737,16 +900,24 @@
       <w:r>
         <w:t xml:space="preserve"> </w:t>
       </w:r>
-      <w:r>
-        <w:rPr>
-          <w:b/>
-        </w:rPr>
-        <w:t>Xsa+Xba-Xad=0</w:t>
-      </w:r>
-    </w:p>
-    <w:p>
-      <w:pPr>
-        <w:pStyle w:val="a3"/>
+      <w:proofErr w:type="spellStart"/>
+      <w:r>
+        <w:rPr>
+          <w:b/>
+        </w:rPr>
+        <w:t>Xsa+Xba-Xad</w:t>
+      </w:r>
+      <w:proofErr w:type="spellEnd"/>
+      <w:r>
+        <w:rPr>
+          <w:b/>
+        </w:rPr>
+        <w:t>=0</w:t>
+      </w:r>
+    </w:p>
+    <w:p>
+      <w:pPr>
+        <w:pStyle w:val="ListParagraph"/>
         <w:ind w:left="360" w:firstLineChars="0" w:firstLine="0"/>
         <w:jc w:val="left"/>
         <w:rPr>
@@ -781,16 +952,24 @@
         <w:tab/>
         <w:t xml:space="preserve"> </w:t>
       </w:r>
-      <w:r>
-        <w:rPr>
-          <w:b/>
-        </w:rPr>
-        <w:t>Xsb-Xba-Xbc-Xbe-Xbd=0</w:t>
-      </w:r>
-    </w:p>
-    <w:p>
-      <w:pPr>
-        <w:pStyle w:val="a3"/>
+      <w:proofErr w:type="spellStart"/>
+      <w:r>
+        <w:rPr>
+          <w:b/>
+        </w:rPr>
+        <w:t>Xsb-Xba-Xbc-Xbe-Xbd</w:t>
+      </w:r>
+      <w:proofErr w:type="spellEnd"/>
+      <w:r>
+        <w:rPr>
+          <w:b/>
+        </w:rPr>
+        <w:t>=0</w:t>
+      </w:r>
+    </w:p>
+    <w:p>
+      <w:pPr>
+        <w:pStyle w:val="ListParagraph"/>
         <w:ind w:left="360" w:firstLineChars="0" w:firstLine="0"/>
         <w:jc w:val="left"/>
         <w:rPr>
@@ -825,16 +1004,24 @@
         <w:tab/>
         <w:t xml:space="preserve"> </w:t>
       </w:r>
-      <w:r>
-        <w:rPr>
-          <w:b/>
-        </w:rPr>
-        <w:t>Xsc+Xbc-Xce=0</w:t>
-      </w:r>
-    </w:p>
-    <w:p>
-      <w:pPr>
-        <w:pStyle w:val="a3"/>
+      <w:proofErr w:type="spellStart"/>
+      <w:r>
+        <w:rPr>
+          <w:b/>
+        </w:rPr>
+        <w:t>Xsc+Xbc-Xce</w:t>
+      </w:r>
+      <w:proofErr w:type="spellEnd"/>
+      <w:r>
+        <w:rPr>
+          <w:b/>
+        </w:rPr>
+        <w:t>=0</w:t>
+      </w:r>
+    </w:p>
+    <w:p>
+      <w:pPr>
+        <w:pStyle w:val="ListParagraph"/>
         <w:ind w:left="360" w:firstLineChars="0" w:firstLine="0"/>
         <w:jc w:val="left"/>
         <w:rPr>
@@ -884,16 +1071,24 @@
         <w:tab/>
         <w:t xml:space="preserve"> </w:t>
       </w:r>
-      <w:r>
-        <w:rPr>
-          <w:b/>
-        </w:rPr>
-        <w:t>Xab+Xbd+Xed-Xdt=0</w:t>
-      </w:r>
-    </w:p>
-    <w:p>
-      <w:pPr>
-        <w:pStyle w:val="a3"/>
+      <w:proofErr w:type="spellStart"/>
+      <w:r>
+        <w:rPr>
+          <w:b/>
+        </w:rPr>
+        <w:t>Xab+Xbd+Xed-Xdt</w:t>
+      </w:r>
+      <w:proofErr w:type="spellEnd"/>
+      <w:r>
+        <w:rPr>
+          <w:b/>
+        </w:rPr>
+        <w:t>=0</w:t>
+      </w:r>
+    </w:p>
+    <w:p>
+      <w:pPr>
+        <w:pStyle w:val="ListParagraph"/>
         <w:ind w:left="360" w:firstLineChars="0" w:firstLine="0"/>
         <w:jc w:val="left"/>
         <w:rPr>
@@ -943,16 +1138,24 @@
         <w:tab/>
         <w:t xml:space="preserve"> </w:t>
       </w:r>
-      <w:r>
-        <w:rPr>
-          <w:b/>
-        </w:rPr>
-        <w:t>Xbe+Xce-Xed-Xet=0</w:t>
-      </w:r>
-    </w:p>
-    <w:p>
-      <w:pPr>
-        <w:pStyle w:val="a3"/>
+      <w:proofErr w:type="spellStart"/>
+      <w:r>
+        <w:rPr>
+          <w:b/>
+        </w:rPr>
+        <w:t>Xbe+Xce-Xed-Xet</w:t>
+      </w:r>
+      <w:proofErr w:type="spellEnd"/>
+      <w:r>
+        <w:rPr>
+          <w:b/>
+        </w:rPr>
+        <w:t>=0</w:t>
+      </w:r>
+    </w:p>
+    <w:p>
+      <w:pPr>
+        <w:pStyle w:val="ListParagraph"/>
         <w:ind w:left="360" w:firstLineChars="0" w:firstLine="0"/>
         <w:jc w:val="left"/>
         <w:rPr>
@@ -1009,47 +1212,63 @@
         <w:tab/>
         <w:t xml:space="preserve"> </w:t>
       </w:r>
-      <w:r>
-        <w:rPr>
-          <w:b/>
-        </w:rPr>
-        <w:t>Xdt+Xet=f</w:t>
-      </w:r>
-    </w:p>
-    <w:p>
-      <w:pPr>
-        <w:pStyle w:val="a3"/>
-        <w:ind w:left="360" w:firstLineChars="0" w:firstLine="0"/>
-        <w:rPr>
-          <w:b/>
-        </w:rPr>
-      </w:pPr>
-    </w:p>
-    <w:p>
-      <w:pPr>
-        <w:pStyle w:val="a3"/>
-        <w:ind w:left="360" w:firstLineChars="0" w:firstLine="0"/>
-      </w:pPr>
-      <w:r>
-        <w:t>-Symbol “f” refers to the total amount of flow exiting the source(node S) and entering the sink(node T).</w:t>
-      </w:r>
-    </w:p>
-    <w:p>
-      <w:pPr>
-        <w:pStyle w:val="a3"/>
-        <w:ind w:left="360" w:firstLineChars="0" w:firstLine="0"/>
-      </w:pPr>
-    </w:p>
-    <w:p>
-      <w:pPr>
-        <w:pStyle w:val="a3"/>
+      <w:proofErr w:type="spellStart"/>
+      <w:r>
+        <w:rPr>
+          <w:b/>
+        </w:rPr>
+        <w:t>Xdt+Xet</w:t>
+      </w:r>
+      <w:proofErr w:type="spellEnd"/>
+      <w:r>
+        <w:rPr>
+          <w:b/>
+        </w:rPr>
+        <w:t>=f</w:t>
+      </w:r>
+    </w:p>
+    <w:p>
+      <w:pPr>
+        <w:pStyle w:val="ListParagraph"/>
+        <w:ind w:left="360" w:firstLineChars="0" w:firstLine="0"/>
+        <w:rPr>
+          <w:b/>
+        </w:rPr>
+      </w:pPr>
+    </w:p>
+    <w:p>
+      <w:pPr>
+        <w:pStyle w:val="ListParagraph"/>
+        <w:ind w:left="360" w:firstLineChars="0" w:firstLine="0"/>
+      </w:pPr>
+      <w:r>
+        <w:t xml:space="preserve">-Symbol “f” refers to the total amount of flow exiting the </w:t>
+      </w:r>
+      <w:proofErr w:type="gramStart"/>
+      <w:r>
+        <w:t>source(</w:t>
+      </w:r>
+      <w:proofErr w:type="gramEnd"/>
+      <w:r>
+        <w:t>node S) and entering the sink(node T).</w:t>
+      </w:r>
+    </w:p>
+    <w:p>
+      <w:pPr>
+        <w:pStyle w:val="ListParagraph"/>
+        <w:ind w:left="360" w:firstLineChars="0" w:firstLine="0"/>
+      </w:pPr>
+    </w:p>
+    <w:p>
+      <w:pPr>
+        <w:pStyle w:val="ListParagraph"/>
         <w:ind w:left="360" w:firstLineChars="0" w:firstLine="0"/>
         <w:jc w:val="center"/>
       </w:pPr>
     </w:p>
     <w:p>
       <w:pPr>
-        <w:pStyle w:val="a3"/>
+        <w:pStyle w:val="ListParagraph"/>
         <w:ind w:left="360" w:firstLineChars="0" w:firstLine="0"/>
       </w:pPr>
       <w:r>
@@ -1065,7 +1284,15 @@
         <w:t xml:space="preserve">final </w:t>
       </w:r>
       <w:r>
-        <w:t>formulated linear programme aiming to find the maximum flow of the network is</w:t>
+        <w:t xml:space="preserve">formulated linear </w:t>
+      </w:r>
+      <w:proofErr w:type="spellStart"/>
+      <w:r>
+        <w:t>programme</w:t>
+      </w:r>
+      <w:proofErr w:type="spellEnd"/>
+      <w:r>
+        <w:t xml:space="preserve"> aiming to find the maximum flow of the network is</w:t>
       </w:r>
       <w:r>
         <w:t xml:space="preserve"> displayed below</w:t>
@@ -1076,13 +1303,13 @@
     </w:p>
     <w:p>
       <w:pPr>
-        <w:pStyle w:val="a3"/>
-        <w:ind w:left="360" w:firstLineChars="0" w:firstLine="0"/>
-      </w:pPr>
-    </w:p>
-    <w:p>
-      <w:pPr>
-        <w:pStyle w:val="a3"/>
+        <w:pStyle w:val="ListParagraph"/>
+        <w:ind w:left="360" w:firstLineChars="0" w:firstLine="0"/>
+      </w:pPr>
+    </w:p>
+    <w:p>
+      <w:pPr>
+        <w:pStyle w:val="ListParagraph"/>
         <w:ind w:left="360" w:firstLineChars="0" w:firstLine="0"/>
       </w:pPr>
       <w:r>
@@ -1097,13 +1324,13 @@
     </w:p>
     <w:p>
       <w:pPr>
-        <w:pStyle w:val="a3"/>
-        <w:ind w:left="360" w:firstLineChars="0" w:firstLine="0"/>
-      </w:pPr>
-    </w:p>
-    <w:p>
-      <w:pPr>
-        <w:pStyle w:val="a3"/>
+        <w:pStyle w:val="ListParagraph"/>
+        <w:ind w:left="360" w:firstLineChars="0" w:firstLine="0"/>
+      </w:pPr>
+    </w:p>
+    <w:p>
+      <w:pPr>
+        <w:pStyle w:val="ListParagraph"/>
         <w:ind w:left="360" w:firstLineChars="0" w:firstLine="0"/>
       </w:pPr>
       <w:r>
@@ -1118,7 +1345,7 @@
     </w:p>
     <w:p>
       <w:pPr>
-        <w:pStyle w:val="a3"/>
+        <w:pStyle w:val="ListParagraph"/>
         <w:ind w:left="360" w:firstLineChars="0" w:firstLine="0"/>
         <w:jc w:val="center"/>
         <w:rPr>
@@ -1134,13 +1361,13 @@
     </w:p>
     <w:p>
       <w:pPr>
-        <w:pStyle w:val="a3"/>
-        <w:ind w:left="360" w:firstLineChars="0" w:firstLine="0"/>
-      </w:pPr>
-    </w:p>
-    <w:p>
-      <w:pPr>
-        <w:pStyle w:val="a3"/>
+        <w:pStyle w:val="ListParagraph"/>
+        <w:ind w:left="360" w:firstLineChars="0" w:firstLine="0"/>
+      </w:pPr>
+    </w:p>
+    <w:p>
+      <w:pPr>
+        <w:pStyle w:val="ListParagraph"/>
         <w:ind w:left="360" w:firstLineChars="0" w:firstLine="0"/>
       </w:pPr>
       <w:r>
@@ -1152,7 +1379,7 @@
     </w:p>
     <w:p>
       <w:pPr>
-        <w:pStyle w:val="a3"/>
+        <w:pStyle w:val="ListParagraph"/>
         <w:ind w:left="360" w:firstLineChars="0" w:firstLine="0"/>
         <w:jc w:val="center"/>
         <w:rPr>
@@ -1163,108 +1390,170 @@
         <w:rPr>
           <w:b/>
         </w:rPr>
-        <w:t>-Xsc-Xsa-Xsb=-f</w:t>
-      </w:r>
-    </w:p>
-    <w:p>
-      <w:pPr>
-        <w:pStyle w:val="a3"/>
+        <w:t>-</w:t>
+      </w:r>
+      <w:proofErr w:type="spellStart"/>
+      <w:r>
+        <w:rPr>
+          <w:b/>
+        </w:rPr>
+        <w:t>Xsc-Xsa-Xsb</w:t>
+      </w:r>
+      <w:proofErr w:type="spellEnd"/>
+      <w:r>
+        <w:rPr>
+          <w:b/>
+        </w:rPr>
+        <w:t>=-f</w:t>
+      </w:r>
+    </w:p>
+    <w:p>
+      <w:pPr>
+        <w:pStyle w:val="ListParagraph"/>
         <w:ind w:left="360" w:firstLineChars="0" w:firstLine="0"/>
         <w:jc w:val="center"/>
         <w:rPr>
           <w:b/>
         </w:rPr>
       </w:pPr>
-      <w:r>
-        <w:rPr>
-          <w:b/>
-        </w:rPr>
-        <w:t>Xsa+Xba-Xad=0</w:t>
-      </w:r>
-    </w:p>
-    <w:p>
-      <w:pPr>
-        <w:pStyle w:val="a3"/>
+      <w:proofErr w:type="spellStart"/>
+      <w:r>
+        <w:rPr>
+          <w:b/>
+        </w:rPr>
+        <w:t>Xsa+Xba-Xad</w:t>
+      </w:r>
+      <w:proofErr w:type="spellEnd"/>
+      <w:r>
+        <w:rPr>
+          <w:b/>
+        </w:rPr>
+        <w:t>=0</w:t>
+      </w:r>
+    </w:p>
+    <w:p>
+      <w:pPr>
+        <w:pStyle w:val="ListParagraph"/>
         <w:ind w:left="360" w:firstLineChars="0" w:firstLine="0"/>
         <w:jc w:val="center"/>
         <w:rPr>
           <w:b/>
         </w:rPr>
       </w:pPr>
-      <w:r>
-        <w:rPr>
-          <w:b/>
-        </w:rPr>
-        <w:t>Xsb-Xba-Xbc-Xbe-Xbd=0</w:t>
-      </w:r>
-    </w:p>
-    <w:p>
-      <w:pPr>
-        <w:pStyle w:val="a3"/>
+      <w:proofErr w:type="spellStart"/>
+      <w:r>
+        <w:rPr>
+          <w:b/>
+        </w:rPr>
+        <w:t>Xsb-Xba-Xbc-Xbe-Xbd</w:t>
+      </w:r>
+      <w:proofErr w:type="spellEnd"/>
+      <w:r>
+        <w:rPr>
+          <w:b/>
+        </w:rPr>
+        <w:t>=0</w:t>
+      </w:r>
+    </w:p>
+    <w:p>
+      <w:pPr>
+        <w:pStyle w:val="ListParagraph"/>
         <w:ind w:left="360" w:firstLineChars="0" w:firstLine="0"/>
         <w:jc w:val="center"/>
         <w:rPr>
           <w:b/>
         </w:rPr>
       </w:pPr>
-      <w:r>
-        <w:rPr>
-          <w:b/>
-        </w:rPr>
-        <w:t>Xsc+Xbc-Xce=0</w:t>
-      </w:r>
-    </w:p>
-    <w:p>
-      <w:pPr>
-        <w:pStyle w:val="a3"/>
+      <w:proofErr w:type="spellStart"/>
+      <w:r>
+        <w:rPr>
+          <w:b/>
+        </w:rPr>
+        <w:t>Xsc+Xbc-Xce</w:t>
+      </w:r>
+      <w:proofErr w:type="spellEnd"/>
+      <w:r>
+        <w:rPr>
+          <w:b/>
+        </w:rPr>
+        <w:t>=0</w:t>
+      </w:r>
+    </w:p>
+    <w:p>
+      <w:pPr>
+        <w:pStyle w:val="ListParagraph"/>
         <w:ind w:left="360" w:firstLineChars="0" w:firstLine="0"/>
         <w:jc w:val="center"/>
         <w:rPr>
           <w:b/>
         </w:rPr>
       </w:pPr>
-      <w:r>
-        <w:rPr>
-          <w:b/>
-        </w:rPr>
-        <w:t>Xab+Xbd+Xed-Xdt=0</w:t>
-      </w:r>
-    </w:p>
-    <w:p>
-      <w:pPr>
-        <w:pStyle w:val="a3"/>
+      <w:proofErr w:type="spellStart"/>
+      <w:r>
+        <w:rPr>
+          <w:b/>
+        </w:rPr>
+        <w:t>Xab+Xbd+Xed-Xdt</w:t>
+      </w:r>
+      <w:proofErr w:type="spellEnd"/>
+      <w:r>
+        <w:rPr>
+          <w:b/>
+        </w:rPr>
+        <w:t>=0</w:t>
+      </w:r>
+    </w:p>
+    <w:p>
+      <w:pPr>
+        <w:pStyle w:val="ListParagraph"/>
         <w:ind w:left="360" w:firstLineChars="0" w:firstLine="0"/>
         <w:jc w:val="center"/>
         <w:rPr>
           <w:b/>
         </w:rPr>
       </w:pPr>
-      <w:r>
-        <w:rPr>
-          <w:b/>
-        </w:rPr>
-        <w:t>Xbe+Xce-Xed-Xet=0</w:t>
-      </w:r>
-    </w:p>
-    <w:p>
-      <w:pPr>
-        <w:pStyle w:val="a3"/>
+      <w:proofErr w:type="spellStart"/>
+      <w:r>
+        <w:rPr>
+          <w:b/>
+        </w:rPr>
+        <w:t>Xbe+Xce-Xed-Xet</w:t>
+      </w:r>
+      <w:proofErr w:type="spellEnd"/>
+      <w:r>
+        <w:rPr>
+          <w:b/>
+        </w:rPr>
+        <w:t>=0</w:t>
+      </w:r>
+    </w:p>
+    <w:p>
+      <w:pPr>
+        <w:pStyle w:val="ListParagraph"/>
         <w:ind w:left="360" w:firstLineChars="0" w:firstLine="0"/>
         <w:jc w:val="center"/>
         <w:rPr>
           <w:b/>
         </w:rPr>
       </w:pPr>
-      <w:r>
-        <w:rPr>
-          <w:b/>
-        </w:rPr>
-        <w:t>Xdt+Xet=f</w:t>
-      </w:r>
-    </w:p>
-    <w:p>
-      <w:pPr>
-        <w:pStyle w:val="a3"/>
+      <w:proofErr w:type="spellStart"/>
+      <w:r>
+        <w:rPr>
+          <w:b/>
+        </w:rPr>
+        <w:t>Xdt+Xet</w:t>
+      </w:r>
+      <w:proofErr w:type="spellEnd"/>
+      <w:r>
+        <w:rPr>
+          <w:b/>
+        </w:rPr>
+        <w:t>=f</w:t>
+      </w:r>
+    </w:p>
+    <w:p>
+      <w:pPr>
+        <w:pStyle w:val="ListParagraph"/>
         <w:ind w:left="360" w:firstLineChars="0" w:firstLine="0"/>
         <w:jc w:val="center"/>
         <w:rPr>
@@ -1282,7 +1571,15 @@
           <w:rFonts w:hint="eastAsia"/>
           <w:b/>
         </w:rPr>
-        <w:t>≤X</w:t>
+        <w:t>≤</w:t>
+      </w:r>
+      <w:proofErr w:type="spellStart"/>
+      <w:r>
+        <w:rPr>
+          <w:rFonts w:hint="eastAsia"/>
+          <w:b/>
+        </w:rPr>
+        <w:t>X</w:t>
       </w:r>
       <w:r>
         <w:rPr>
@@ -1290,6 +1587,7 @@
         </w:rPr>
         <w:t>sa</w:t>
       </w:r>
+      <w:proofErr w:type="spellEnd"/>
       <w:r>
         <w:rPr>
           <w:rFonts w:hint="eastAsia"/>
@@ -1300,7 +1598,7 @@
     </w:p>
     <w:p>
       <w:pPr>
-        <w:pStyle w:val="a3"/>
+        <w:pStyle w:val="ListParagraph"/>
         <w:ind w:left="360" w:firstLineChars="0" w:firstLine="0"/>
         <w:jc w:val="center"/>
         <w:rPr>
@@ -1318,7 +1616,15 @@
           <w:rFonts w:hint="eastAsia"/>
           <w:b/>
         </w:rPr>
-        <w:t>≤X</w:t>
+        <w:t>≤</w:t>
+      </w:r>
+      <w:proofErr w:type="spellStart"/>
+      <w:r>
+        <w:rPr>
+          <w:rFonts w:hint="eastAsia"/>
+          <w:b/>
+        </w:rPr>
+        <w:t>X</w:t>
       </w:r>
       <w:r>
         <w:rPr>
@@ -1326,6 +1632,7 @@
         </w:rPr>
         <w:t>sb</w:t>
       </w:r>
+      <w:proofErr w:type="spellEnd"/>
       <w:r>
         <w:rPr>
           <w:rFonts w:hint="eastAsia"/>
@@ -1342,7 +1649,7 @@
     </w:p>
     <w:p>
       <w:pPr>
-        <w:pStyle w:val="a3"/>
+        <w:pStyle w:val="ListParagraph"/>
         <w:ind w:left="360" w:firstLineChars="0" w:firstLine="0"/>
         <w:jc w:val="center"/>
         <w:rPr>
@@ -1360,7 +1667,15 @@
           <w:rFonts w:hint="eastAsia"/>
           <w:b/>
         </w:rPr>
-        <w:t>≤X</w:t>
+        <w:t>≤</w:t>
+      </w:r>
+      <w:proofErr w:type="spellStart"/>
+      <w:r>
+        <w:rPr>
+          <w:rFonts w:hint="eastAsia"/>
+          <w:b/>
+        </w:rPr>
+        <w:t>X</w:t>
       </w:r>
       <w:r>
         <w:rPr>
@@ -1368,6 +1683,7 @@
         </w:rPr>
         <w:t>sc</w:t>
       </w:r>
+      <w:proofErr w:type="spellEnd"/>
       <w:r>
         <w:rPr>
           <w:rFonts w:hint="eastAsia"/>
@@ -1378,7 +1694,7 @@
     </w:p>
     <w:p>
       <w:pPr>
-        <w:pStyle w:val="a3"/>
+        <w:pStyle w:val="ListParagraph"/>
         <w:ind w:left="360" w:firstLineChars="0" w:firstLine="0"/>
         <w:jc w:val="center"/>
         <w:rPr>
@@ -1396,7 +1712,15 @@
           <w:rFonts w:hint="eastAsia"/>
           <w:b/>
         </w:rPr>
-        <w:t>≤X</w:t>
+        <w:t>≤</w:t>
+      </w:r>
+      <w:proofErr w:type="spellStart"/>
+      <w:r>
+        <w:rPr>
+          <w:rFonts w:hint="eastAsia"/>
+          <w:b/>
+        </w:rPr>
+        <w:t>X</w:t>
       </w:r>
       <w:r>
         <w:rPr>
@@ -1404,6 +1728,7 @@
         </w:rPr>
         <w:t>ad</w:t>
       </w:r>
+      <w:proofErr w:type="spellEnd"/>
       <w:r>
         <w:rPr>
           <w:rFonts w:hint="eastAsia"/>
@@ -1414,7 +1739,7 @@
     </w:p>
     <w:p>
       <w:pPr>
-        <w:pStyle w:val="a3"/>
+        <w:pStyle w:val="ListParagraph"/>
         <w:ind w:left="360" w:firstLineChars="0" w:firstLine="0"/>
         <w:jc w:val="center"/>
         <w:rPr>
@@ -1432,7 +1757,15 @@
           <w:rFonts w:hint="eastAsia"/>
           <w:b/>
         </w:rPr>
-        <w:t>≤X</w:t>
+        <w:t>≤</w:t>
+      </w:r>
+      <w:proofErr w:type="spellStart"/>
+      <w:r>
+        <w:rPr>
+          <w:rFonts w:hint="eastAsia"/>
+          <w:b/>
+        </w:rPr>
+        <w:t>X</w:t>
       </w:r>
       <w:r>
         <w:rPr>
@@ -1440,6 +1773,7 @@
         </w:rPr>
         <w:t>ba</w:t>
       </w:r>
+      <w:proofErr w:type="spellEnd"/>
       <w:r>
         <w:rPr>
           <w:rFonts w:hint="eastAsia"/>
@@ -1450,7 +1784,7 @@
     </w:p>
     <w:p>
       <w:pPr>
-        <w:pStyle w:val="a3"/>
+        <w:pStyle w:val="ListParagraph"/>
         <w:ind w:left="360" w:firstLineChars="0" w:firstLine="0"/>
         <w:jc w:val="center"/>
         <w:rPr>
@@ -1468,7 +1802,15 @@
           <w:rFonts w:hint="eastAsia"/>
           <w:b/>
         </w:rPr>
-        <w:t>≤X</w:t>
+        <w:t>≤</w:t>
+      </w:r>
+      <w:proofErr w:type="spellStart"/>
+      <w:r>
+        <w:rPr>
+          <w:rFonts w:hint="eastAsia"/>
+          <w:b/>
+        </w:rPr>
+        <w:t>X</w:t>
       </w:r>
       <w:r>
         <w:rPr>
@@ -1476,6 +1818,7 @@
         </w:rPr>
         <w:t>bc</w:t>
       </w:r>
+      <w:proofErr w:type="spellEnd"/>
       <w:r>
         <w:rPr>
           <w:rFonts w:hint="eastAsia"/>
@@ -1486,7 +1829,7 @@
     </w:p>
     <w:p>
       <w:pPr>
-        <w:pStyle w:val="a3"/>
+        <w:pStyle w:val="ListParagraph"/>
         <w:ind w:left="360" w:firstLineChars="0" w:firstLine="0"/>
         <w:jc w:val="center"/>
         <w:rPr>
@@ -1504,7 +1847,15 @@
           <w:rFonts w:hint="eastAsia"/>
           <w:b/>
         </w:rPr>
-        <w:t>≤X</w:t>
+        <w:t>≤</w:t>
+      </w:r>
+      <w:proofErr w:type="spellStart"/>
+      <w:r>
+        <w:rPr>
+          <w:rFonts w:hint="eastAsia"/>
+          <w:b/>
+        </w:rPr>
+        <w:t>X</w:t>
       </w:r>
       <w:r>
         <w:rPr>
@@ -1512,6 +1863,7 @@
         </w:rPr>
         <w:t>bd</w:t>
       </w:r>
+      <w:proofErr w:type="spellEnd"/>
       <w:r>
         <w:rPr>
           <w:rFonts w:hint="eastAsia"/>
@@ -1522,7 +1874,7 @@
     </w:p>
     <w:p>
       <w:pPr>
-        <w:pStyle w:val="a3"/>
+        <w:pStyle w:val="ListParagraph"/>
         <w:ind w:left="360" w:firstLineChars="0" w:firstLine="0"/>
         <w:jc w:val="center"/>
         <w:rPr>
@@ -1540,7 +1892,15 @@
           <w:rFonts w:hint="eastAsia"/>
           <w:b/>
         </w:rPr>
-        <w:t>≤X</w:t>
+        <w:t>≤</w:t>
+      </w:r>
+      <w:proofErr w:type="spellStart"/>
+      <w:r>
+        <w:rPr>
+          <w:rFonts w:hint="eastAsia"/>
+          <w:b/>
+        </w:rPr>
+        <w:t>X</w:t>
       </w:r>
       <w:r>
         <w:rPr>
@@ -1554,6 +1914,7 @@
         </w:rPr>
         <w:t>e</w:t>
       </w:r>
+      <w:proofErr w:type="spellEnd"/>
       <w:r>
         <w:rPr>
           <w:rFonts w:hint="eastAsia"/>
@@ -1564,7 +1925,7 @@
     </w:p>
     <w:p>
       <w:pPr>
-        <w:pStyle w:val="a3"/>
+        <w:pStyle w:val="ListParagraph"/>
         <w:ind w:left="360" w:firstLineChars="0" w:firstLine="0"/>
         <w:jc w:val="center"/>
         <w:rPr>
@@ -1582,7 +1943,15 @@
           <w:rFonts w:hint="eastAsia"/>
           <w:b/>
         </w:rPr>
-        <w:t>≤X</w:t>
+        <w:t>≤</w:t>
+      </w:r>
+      <w:proofErr w:type="spellStart"/>
+      <w:r>
+        <w:rPr>
+          <w:rFonts w:hint="eastAsia"/>
+          <w:b/>
+        </w:rPr>
+        <w:t>X</w:t>
       </w:r>
       <w:r>
         <w:rPr>
@@ -1590,6 +1959,7 @@
         </w:rPr>
         <w:t>ce</w:t>
       </w:r>
+      <w:proofErr w:type="spellEnd"/>
       <w:r>
         <w:rPr>
           <w:rFonts w:hint="eastAsia"/>
@@ -1600,7 +1970,7 @@
     </w:p>
     <w:p>
       <w:pPr>
-        <w:pStyle w:val="a3"/>
+        <w:pStyle w:val="ListParagraph"/>
         <w:ind w:left="360" w:firstLineChars="0" w:firstLine="0"/>
         <w:jc w:val="center"/>
         <w:rPr>
@@ -1618,7 +1988,15 @@
           <w:rFonts w:hint="eastAsia"/>
           <w:b/>
         </w:rPr>
-        <w:t>≤X</w:t>
+        <w:t>≤</w:t>
+      </w:r>
+      <w:proofErr w:type="spellStart"/>
+      <w:r>
+        <w:rPr>
+          <w:rFonts w:hint="eastAsia"/>
+          <w:b/>
+        </w:rPr>
+        <w:t>X</w:t>
       </w:r>
       <w:r>
         <w:rPr>
@@ -1626,6 +2004,7 @@
         </w:rPr>
         <w:t>ed</w:t>
       </w:r>
+      <w:proofErr w:type="spellEnd"/>
       <w:r>
         <w:rPr>
           <w:rFonts w:hint="eastAsia"/>
@@ -1636,7 +2015,7 @@
     </w:p>
     <w:p>
       <w:pPr>
-        <w:pStyle w:val="a3"/>
+        <w:pStyle w:val="ListParagraph"/>
         <w:ind w:left="360" w:firstLineChars="0" w:firstLine="0"/>
         <w:jc w:val="center"/>
         <w:rPr>
@@ -1654,7 +2033,15 @@
           <w:rFonts w:hint="eastAsia"/>
           <w:b/>
         </w:rPr>
-        <w:t>≤X</w:t>
+        <w:t>≤</w:t>
+      </w:r>
+      <w:proofErr w:type="spellStart"/>
+      <w:r>
+        <w:rPr>
+          <w:rFonts w:hint="eastAsia"/>
+          <w:b/>
+        </w:rPr>
+        <w:t>X</w:t>
       </w:r>
       <w:r>
         <w:rPr>
@@ -1662,6 +2049,7 @@
         </w:rPr>
         <w:t>et</w:t>
       </w:r>
+      <w:proofErr w:type="spellEnd"/>
       <w:r>
         <w:rPr>
           <w:rFonts w:hint="eastAsia"/>
@@ -1678,7 +2066,7 @@
     </w:p>
     <w:p>
       <w:pPr>
-        <w:pStyle w:val="a3"/>
+        <w:pStyle w:val="ListParagraph"/>
         <w:ind w:left="360" w:firstLineChars="0" w:firstLine="0"/>
         <w:jc w:val="center"/>
         <w:rPr>
@@ -1696,7 +2084,15 @@
           <w:rFonts w:hint="eastAsia"/>
           <w:b/>
         </w:rPr>
-        <w:t>≤X</w:t>
+        <w:t>≤</w:t>
+      </w:r>
+      <w:proofErr w:type="spellStart"/>
+      <w:r>
+        <w:rPr>
+          <w:rFonts w:hint="eastAsia"/>
+          <w:b/>
+        </w:rPr>
+        <w:t>X</w:t>
       </w:r>
       <w:r>
         <w:rPr>
@@ -1704,6 +2100,7 @@
         </w:rPr>
         <w:t>dt</w:t>
       </w:r>
+      <w:proofErr w:type="spellEnd"/>
       <w:r>
         <w:rPr>
           <w:rFonts w:hint="eastAsia"/>
@@ -1714,42 +2111,42 @@
     </w:p>
     <w:p>
       <w:pPr>
-        <w:pStyle w:val="a3"/>
+        <w:pStyle w:val="ListParagraph"/>
         <w:ind w:left="360" w:firstLineChars="0" w:firstLine="0"/>
         <w:jc w:val="center"/>
       </w:pPr>
     </w:p>
     <w:p>
       <w:pPr>
-        <w:pStyle w:val="a3"/>
+        <w:pStyle w:val="ListParagraph"/>
         <w:ind w:left="360" w:firstLineChars="0" w:firstLine="0"/>
         <w:jc w:val="center"/>
       </w:pPr>
     </w:p>
     <w:p>
       <w:pPr>
-        <w:pStyle w:val="a3"/>
+        <w:pStyle w:val="ListParagraph"/>
         <w:ind w:left="360" w:firstLineChars="0" w:firstLine="0"/>
         <w:jc w:val="center"/>
       </w:pPr>
     </w:p>
     <w:p>
       <w:pPr>
-        <w:pStyle w:val="a3"/>
+        <w:pStyle w:val="ListParagraph"/>
         <w:ind w:left="360" w:firstLineChars="0" w:firstLine="0"/>
         <w:jc w:val="center"/>
       </w:pPr>
     </w:p>
     <w:p>
       <w:pPr>
-        <w:pStyle w:val="a3"/>
+        <w:pStyle w:val="ListParagraph"/>
         <w:ind w:left="360" w:firstLineChars="0" w:firstLine="0"/>
         <w:jc w:val="center"/>
       </w:pPr>
     </w:p>
     <w:p>
       <w:pPr>
-        <w:pStyle w:val="a3"/>
+        <w:pStyle w:val="ListParagraph"/>
         <w:numPr>
           <w:ilvl w:val="0"/>
           <w:numId w:val="1"/>
@@ -1757,13 +2154,21 @@
         <w:ind w:firstLineChars="0"/>
       </w:pPr>
       <w:r>
-        <w:t>The dual of a maximum flow problem would be a Max-flow min-cut problem, the primal problem is the maximi</w:t>
+        <w:t xml:space="preserve">The dual of a maximum flow problem would be a Max-flow min-cut problem, the primal problem is the </w:t>
+      </w:r>
+      <w:proofErr w:type="spellStart"/>
+      <w:r>
+        <w:t>maximi</w:t>
       </w:r>
       <w:r>
         <w:t>s</w:t>
       </w:r>
       <w:r>
-        <w:t>ation of</w:t>
+        <w:t>ation</w:t>
+      </w:r>
+      <w:proofErr w:type="spellEnd"/>
+      <w:r>
+        <w:t xml:space="preserve"> of</w:t>
       </w:r>
       <w:r>
         <w:t xml:space="preserve"> flow, and the dual problem would give the results as the minimum capacity of a cut that separates a network into two disjoint sets, which means the results of the dual problem gives a series of edges with minimum weight compare to other possible cuts.</w:t>
@@ -1772,7 +2177,7 @@
     <w:p/>
     <w:p>
       <w:pPr>
-        <w:pStyle w:val="a3"/>
+        <w:pStyle w:val="ListParagraph"/>
         <w:ind w:left="360" w:firstLineChars="0" w:firstLine="0"/>
         <w:rPr>
           <w:lang w:bidi="th-TH"/>
@@ -1791,7 +2196,15 @@
         <w:t xml:space="preserve"> </w:t>
       </w:r>
       <w:r>
-        <w:t xml:space="preserve">can be expressed as to minimise </w:t>
+        <w:t xml:space="preserve">can be expressed as to </w:t>
+      </w:r>
+      <w:proofErr w:type="spellStart"/>
+      <w:r>
+        <w:t>minimise</w:t>
+      </w:r>
+      <w:proofErr w:type="spellEnd"/>
+      <w:r>
+        <w:t xml:space="preserve"> </w:t>
       </w:r>
       <m:oMath>
         <m:nary>
@@ -1812,7 +2225,23 @@
                 <w:rFonts w:ascii="Cambria Math" w:hAnsi="Cambria Math"/>
                 <w:lang w:bidi="th-TH"/>
               </w:rPr>
-              <m:t>(u,v)∈E</m:t>
+              <m:t>(</m:t>
+            </m:r>
+            <w:proofErr w:type="gramStart"/>
+            <m:r>
+              <w:rPr>
+                <w:rFonts w:ascii="Cambria Math" w:hAnsi="Cambria Math"/>
+                <w:lang w:bidi="th-TH"/>
+              </w:rPr>
+              <m:t>u,v</m:t>
+            </m:r>
+            <w:proofErr w:type="gramEnd"/>
+            <m:r>
+              <w:rPr>
+                <w:rFonts w:ascii="Cambria Math" w:hAnsi="Cambria Math"/>
+                <w:lang w:bidi="th-TH"/>
+              </w:rPr>
+              <m:t>)∈E</m:t>
             </m:r>
           </m:sub>
           <m:sup/>
@@ -1895,7 +2324,49 @@
         <w:rPr>
           <w:lang w:bidi="th-TH"/>
         </w:rPr>
-        <w:t>$\sum_{u,v \in E}c_{uv}X_{uv}$</w:t>
+        <w:t>$\sum_{</w:t>
+      </w:r>
+      <w:proofErr w:type="spellStart"/>
+      <w:r>
+        <w:rPr>
+          <w:lang w:bidi="th-TH"/>
+        </w:rPr>
+        <w:t>u,v</w:t>
+      </w:r>
+      <w:proofErr w:type="spellEnd"/>
+      <w:r>
+        <w:rPr>
+          <w:lang w:bidi="th-TH"/>
+        </w:rPr>
+        <w:t xml:space="preserve"> \in E}c_{</w:t>
+      </w:r>
+      <w:proofErr w:type="spellStart"/>
+      <w:r>
+        <w:rPr>
+          <w:lang w:bidi="th-TH"/>
+        </w:rPr>
+        <w:t>uv</w:t>
+      </w:r>
+      <w:proofErr w:type="spellEnd"/>
+      <w:r>
+        <w:rPr>
+          <w:lang w:bidi="th-TH"/>
+        </w:rPr>
+        <w:t>}X_{</w:t>
+      </w:r>
+      <w:proofErr w:type="spellStart"/>
+      <w:r>
+        <w:rPr>
+          <w:lang w:bidi="th-TH"/>
+        </w:rPr>
+        <w:t>uv</w:t>
+      </w:r>
+      <w:proofErr w:type="spellEnd"/>
+      <w:r>
+        <w:rPr>
+          <w:lang w:bidi="th-TH"/>
+        </w:rPr>
+        <w:t>}$</w:t>
       </w:r>
       <w:r>
         <w:rPr>
@@ -1937,6 +2408,7 @@
         </w:rPr>
         <w:t>_{</w:t>
       </w:r>
+      <w:proofErr w:type="spellStart"/>
       <w:r>
         <w:rPr>
           <w:b/>
@@ -1945,6 +2417,7 @@
         </w:rPr>
         <w:t>uv</w:t>
       </w:r>
+      <w:proofErr w:type="spellEnd"/>
       <w:r>
         <w:rPr>
           <w:b/>
@@ -1988,6 +2461,7 @@
         </w:rPr>
         <w:t>_{</w:t>
       </w:r>
+      <w:proofErr w:type="spellStart"/>
       <w:r>
         <w:rPr>
           <w:b/>
@@ -1996,6 +2470,7 @@
         </w:rPr>
         <w:t>uv</w:t>
       </w:r>
+      <w:proofErr w:type="spellEnd"/>
       <w:r>
         <w:rPr>
           <w:b/>
@@ -2032,6 +2507,7 @@
         </w:rPr>
         <w:t>_{</w:t>
       </w:r>
+      <w:proofErr w:type="spellStart"/>
       <w:r>
         <w:rPr>
           <w:b/>
@@ -2040,6 +2516,7 @@
         </w:rPr>
         <w:t>uv</w:t>
       </w:r>
+      <w:proofErr w:type="spellEnd"/>
       <w:r>
         <w:rPr>
           <w:b/>
@@ -2109,6 +2586,7 @@
         </w:rPr>
         <w:t>_{</w:t>
       </w:r>
+      <w:proofErr w:type="spellStart"/>
       <w:r>
         <w:rPr>
           <w:b/>
@@ -2117,6 +2595,7 @@
         </w:rPr>
         <w:t>uv</w:t>
       </w:r>
+      <w:proofErr w:type="spellEnd"/>
       <w:r>
         <w:rPr>
           <w:b/>
@@ -2197,6 +2676,7 @@
         </w:rPr>
         <w:t>_{</w:t>
       </w:r>
+      <w:proofErr w:type="spellStart"/>
       <w:r>
         <w:rPr>
           <w:b/>
@@ -2205,6 +2685,7 @@
         </w:rPr>
         <w:t>uv</w:t>
       </w:r>
+      <w:proofErr w:type="spellEnd"/>
       <w:r>
         <w:rPr>
           <w:b/>
@@ -2243,13 +2724,23 @@
         </w:rPr>
         <w:t xml:space="preserve"> </w:t>
       </w:r>
+      <w:proofErr w:type="spellStart"/>
       <w:r>
         <w:rPr>
           <w:b/>
           <w:i/>
           <w:lang w:bidi="th-TH"/>
         </w:rPr>
-        <w:t xml:space="preserve">Cuv </w:t>
+        <w:t>Cuv</w:t>
+      </w:r>
+      <w:proofErr w:type="spellEnd"/>
+      <w:r>
+        <w:rPr>
+          <w:b/>
+          <w:i/>
+          <w:lang w:bidi="th-TH"/>
+        </w:rPr>
+        <w:t xml:space="preserve"> </w:t>
       </w:r>
       <w:r>
         <w:rPr>
@@ -2292,16 +2783,16 @@
     </w:p>
     <w:p>
       <w:pPr>
-        <w:pStyle w:val="a3"/>
-        <w:ind w:left="360" w:firstLineChars="0" w:firstLine="0"/>
-        <w:rPr>
-          <w:lang w:bidi="th-TH"/>
-        </w:rPr>
-      </w:pPr>
-    </w:p>
-    <w:p>
-      <w:pPr>
-        <w:pStyle w:val="a3"/>
+        <w:pStyle w:val="ListParagraph"/>
+        <w:ind w:left="360" w:firstLineChars="0" w:firstLine="0"/>
+        <w:rPr>
+          <w:lang w:bidi="th-TH"/>
+        </w:rPr>
+      </w:pPr>
+    </w:p>
+    <w:p>
+      <w:pPr>
+        <w:pStyle w:val="ListParagraph"/>
         <w:ind w:left="360" w:firstLineChars="0" w:firstLine="0"/>
         <w:rPr>
           <w:lang w:bidi="th-TH"/>
@@ -2338,6 +2829,7 @@
         </w:rPr>
         <w:t>$</w:t>
       </w:r>
+      <w:proofErr w:type="spellStart"/>
       <w:r>
         <w:rPr>
           <w:b/>
@@ -2372,7 +2864,14 @@
         <w:rPr>
           <w:lang w:bidi="th-TH"/>
         </w:rPr>
-        <w:t xml:space="preserve">would equal to 1, if node </w:t>
+        <w:t>would</w:t>
+      </w:r>
+      <w:proofErr w:type="spellEnd"/>
+      <w:r>
+        <w:rPr>
+          <w:lang w:bidi="th-TH"/>
+        </w:rPr>
+        <w:t xml:space="preserve"> equal to 1, if node </w:t>
       </w:r>
       <w:r>
         <w:rPr>
@@ -2438,16 +2937,16 @@
     </w:p>
     <w:p>
       <w:pPr>
-        <w:pStyle w:val="a3"/>
-        <w:ind w:left="360" w:firstLineChars="0" w:firstLine="0"/>
-        <w:rPr>
-          <w:lang w:bidi="th-TH"/>
-        </w:rPr>
-      </w:pPr>
-    </w:p>
-    <w:p>
-      <w:pPr>
-        <w:pStyle w:val="a3"/>
+        <w:pStyle w:val="ListParagraph"/>
+        <w:ind w:left="360" w:firstLineChars="0" w:firstLine="0"/>
+        <w:rPr>
+          <w:lang w:bidi="th-TH"/>
+        </w:rPr>
+      </w:pPr>
+    </w:p>
+    <w:p>
+      <w:pPr>
+        <w:pStyle w:val="ListParagraph"/>
         <w:ind w:left="360" w:firstLineChars="0" w:firstLine="0"/>
         <w:rPr>
           <w:lang w:bidi="th-TH"/>
@@ -2474,7 +2973,7 @@
     </w:p>
     <w:p>
       <w:pPr>
-        <w:pStyle w:val="a3"/>
+        <w:pStyle w:val="ListParagraph"/>
         <w:ind w:left="360" w:firstLineChars="0" w:firstLine="0"/>
         <w:rPr>
           <w:lang w:bidi="th-TH"/>
@@ -3224,7 +3723,7 @@
     </w:p>
     <w:p>
       <w:pPr>
-        <w:pStyle w:val="a3"/>
+        <w:pStyle w:val="ListParagraph"/>
         <w:ind w:left="360" w:firstLineChars="0" w:firstLine="0"/>
         <w:rPr>
           <w:lang w:bidi="th-TH"/>
@@ -3241,7 +3740,21 @@
         <w:rPr>
           <w:lang w:bidi="th-TH"/>
         </w:rPr>
-        <w:t>he final formulated dual linear programme is displayed below.</w:t>
+        <w:t xml:space="preserve">he final formulated dual linear </w:t>
+      </w:r>
+      <w:proofErr w:type="spellStart"/>
+      <w:r>
+        <w:rPr>
+          <w:lang w:bidi="th-TH"/>
+        </w:rPr>
+        <w:t>programme</w:t>
+      </w:r>
+      <w:proofErr w:type="spellEnd"/>
+      <w:r>
+        <w:rPr>
+          <w:lang w:bidi="th-TH"/>
+        </w:rPr>
+        <w:t xml:space="preserve"> is displayed below.</w:t>
       </w:r>
     </w:p>
     <w:p>
@@ -3256,6 +3769,7 @@
         <w:ind w:firstLineChars="150" w:firstLine="315"/>
         <w:jc w:val="left"/>
       </w:pPr>
+      <w:proofErr w:type="spellStart"/>
       <w:r>
         <w:rPr>
           <w:rFonts w:hint="eastAsia"/>
@@ -3263,12 +3777,16 @@
         <w:t>Minimis</w:t>
       </w:r>
       <w:r>
-        <w:t>e:</w:t>
-      </w:r>
-    </w:p>
-    <w:p>
-      <w:pPr>
-        <w:pStyle w:val="a3"/>
+        <w:t>e</w:t>
+      </w:r>
+      <w:proofErr w:type="spellEnd"/>
+      <w:r>
+        <w:t>:</w:t>
+      </w:r>
+    </w:p>
+    <w:p>
+      <w:pPr>
+        <w:pStyle w:val="ListParagraph"/>
         <w:ind w:left="210" w:firstLineChars="0" w:firstLine="0"/>
         <w:jc w:val="center"/>
         <w:rPr>
@@ -3488,7 +4006,7 @@
     <w:p/>
     <w:p>
       <w:pPr>
-        <w:pStyle w:val="a3"/>
+        <w:pStyle w:val="ListParagraph"/>
         <w:numPr>
           <w:ilvl w:val="0"/>
           <w:numId w:val="1"/>
@@ -3503,12 +4021,13 @@
       <w:r>
         <w:rPr>
           <w:noProof/>
+          <w:lang w:val="en-GB"/>
         </w:rPr>
         <w:drawing>
-          <wp:inline distT="0" distB="0" distL="0" distR="0" wp14:anchorId="348FB854" wp14:editId="2F8C6D1A">
-            <wp:extent cx="6065520" cy="2895600"/>
-            <wp:effectExtent l="0" t="0" r="0" b="0"/>
-            <wp:docPr id="4" name="图片 4"/>
+          <wp:inline distT="0" distB="0" distL="0" distR="0" wp14:anchorId="7BE96D96" wp14:editId="451E0D67">
+            <wp:extent cx="7867650" cy="4619625"/>
+            <wp:effectExtent l="0" t="0" r="6350" b="3175"/>
+            <wp:docPr id="2" name="Picture 2"/>
             <wp:cNvGraphicFramePr>
               <a:graphicFrameLocks xmlns:a="http://schemas.openxmlformats.org/drawingml/2006/main" noChangeAspect="1"/>
             </wp:cNvGraphicFramePr>
@@ -3516,23 +4035,36 @@
               <a:graphicData uri="http://schemas.openxmlformats.org/drawingml/2006/picture">
                 <pic:pic xmlns:pic="http://schemas.openxmlformats.org/drawingml/2006/picture">
                   <pic:nvPicPr>
-                    <pic:cNvPr id="1" name=""/>
-                    <pic:cNvPicPr/>
+                    <pic:cNvPr id="0" name="Picture 2"/>
+                    <pic:cNvPicPr>
+                      <a:picLocks noChangeAspect="1" noChangeArrowheads="1"/>
+                    </pic:cNvPicPr>
                   </pic:nvPicPr>
                   <pic:blipFill>
-                    <a:blip r:embed="rId8"/>
+                    <a:blip r:embed="rId8">
+                      <a:extLst>
+                        <a:ext uri="{28A0092B-C50C-407E-A947-70E740481C1C}">
+                          <a14:useLocalDpi xmlns:a14="http://schemas.microsoft.com/office/drawing/2010/main" val="0"/>
+                        </a:ext>
+                      </a:extLst>
+                    </a:blip>
+                    <a:srcRect/>
                     <a:stretch>
                       <a:fillRect/>
                     </a:stretch>
                   </pic:blipFill>
-                  <pic:spPr>
+                  <pic:spPr bwMode="auto">
                     <a:xfrm>
                       <a:off x="0" y="0"/>
-                      <a:ext cx="6065520" cy="2895600"/>
+                      <a:ext cx="7867650" cy="4619625"/>
                     </a:xfrm>
                     <a:prstGeom prst="rect">
                       <a:avLst/>
                     </a:prstGeom>
+                    <a:noFill/>
+                    <a:ln>
+                      <a:noFill/>
+                    </a:ln>
                   </pic:spPr>
                 </pic:pic>
               </a:graphicData>
@@ -3545,6 +4077,7 @@
       <w:r>
         <w:t xml:space="preserve">Fig.2 </w:t>
       </w:r>
+      <w:bookmarkStart w:id="0" w:name="_GoBack"/>
       <w:r>
         <w:rPr>
           <w:rFonts w:hint="eastAsia"/>
@@ -3554,6 +4087,7 @@
       <w:r>
         <w:t>inear optimization of part a)</w:t>
       </w:r>
+      <w:bookmarkEnd w:id="0"/>
     </w:p>
     <w:p>
       <w:pPr>
@@ -3564,10 +4098,11 @@
       <w:r>
         <w:rPr>
           <w:noProof/>
+          <w:lang w:val="en-GB"/>
         </w:rPr>
         <w:lastRenderedPageBreak/>
         <w:drawing>
-          <wp:inline distT="0" distB="0" distL="0" distR="0" wp14:anchorId="0840882A" wp14:editId="5B41B8C6">
+          <wp:inline distT="0" distB="0" distL="0" distR="0" wp14:anchorId="2CF4F047" wp14:editId="4BB28EB0">
             <wp:extent cx="5966460" cy="2720340"/>
             <wp:effectExtent l="0" t="0" r="0" b="3810"/>
             <wp:docPr id="11" name="图片 11"/>
@@ -3655,7 +4190,15 @@
         <w:ind w:leftChars="150" w:left="315"/>
       </w:pPr>
       <w:r>
-        <w:t>The minimised cut have a capacity of 11, which equals to the maximum flow, the cut disjoints the graph</w:t>
+        <w:t xml:space="preserve">The </w:t>
+      </w:r>
+      <w:proofErr w:type="spellStart"/>
+      <w:r>
+        <w:t>minimised</w:t>
+      </w:r>
+      <w:proofErr w:type="spellEnd"/>
+      <w:r>
+        <w:t xml:space="preserve"> cut have a capacity of 11, which equals to the maximum flow, the cut disjoints the graph</w:t>
       </w:r>
       <w:r>
         <w:t xml:space="preserve"> in</w:t>
@@ -3670,7 +4213,14 @@
         <w:rPr>
           <w:i/>
         </w:rPr>
-        <w:t>s, a, b</w:t>
+        <w:t xml:space="preserve">s, a, </w:t>
+      </w:r>
+      <w:proofErr w:type="gramStart"/>
+      <w:r>
+        <w:rPr>
+          <w:i/>
+        </w:rPr>
+        <w:t>b</w:t>
       </w:r>
       <w:r>
         <w:t>,</w:t>
@@ -3678,6 +4228,7 @@
       <w:r>
         <w:t>$</w:t>
       </w:r>
+      <w:proofErr w:type="gramEnd"/>
       <w:r>
         <w:t xml:space="preserve"> and </w:t>
       </w:r>
@@ -3703,7 +4254,7 @@
     <w:p/>
     <w:p>
       <w:pPr>
-        <w:pStyle w:val="a3"/>
+        <w:pStyle w:val="ListParagraph"/>
         <w:numPr>
           <w:ilvl w:val="0"/>
           <w:numId w:val="1"/>
@@ -3717,7 +4268,15 @@
         <w:t>A</w:t>
       </w:r>
       <w:r>
-        <w:t xml:space="preserve">s mentioned in part b) and part c), by solving the dual of maximum-flow linear programme, the minimum capacity of cut can be obtained. </w:t>
+        <w:t xml:space="preserve">s mentioned in part b) and part c), by solving the dual of maximum-flow linear </w:t>
+      </w:r>
+      <w:proofErr w:type="spellStart"/>
+      <w:r>
+        <w:t>programme</w:t>
+      </w:r>
+      <w:proofErr w:type="spellEnd"/>
+      <w:r>
+        <w:t xml:space="preserve">, the minimum capacity of cut can be obtained. </w:t>
       </w:r>
     </w:p>
     <w:p/>
@@ -3772,13 +4331,23 @@
         <w:t xml:space="preserve">he </w:t>
       </w:r>
       <w:r>
-        <w:t>capacity of the cut,</w:t>
+        <w:t xml:space="preserve">capacity of the </w:t>
+      </w:r>
+      <w:proofErr w:type="spellStart"/>
+      <w:proofErr w:type="gramStart"/>
+      <w:r>
+        <w:t>cut,</w:t>
       </w:r>
       <w:r>
         <w:t>$</w:t>
       </w:r>
-      <w:r>
-        <w:t>Cap(S,T)</w:t>
+      <w:proofErr w:type="gramEnd"/>
+      <w:r>
+        <w:t>Cap</w:t>
+      </w:r>
+      <w:proofErr w:type="spellEnd"/>
+      <w:r>
+        <w:t>(S,T)</w:t>
       </w:r>
       <w:r>
         <w:t>$</w:t>
@@ -3808,7 +4377,15 @@
         <w:t>$</w:t>
       </w:r>
       <w:r>
-        <w:t xml:space="preserve">, and the minimised capacity of the cut can be obtained from the </w:t>
+        <w:t xml:space="preserve">, and the </w:t>
+      </w:r>
+      <w:proofErr w:type="spellStart"/>
+      <w:r>
+        <w:t>minimised</w:t>
+      </w:r>
+      <w:proofErr w:type="spellEnd"/>
+      <w:r>
+        <w:t xml:space="preserve"> capacity of the cut can be obtained from the </w:t>
       </w:r>
       <w:r>
         <w:t>optimal dual value</w:t>
@@ -3826,17 +4403,30 @@
         <w:t>11, which equals to the maximum flow in part a) of the question</w:t>
       </w:r>
       <w:r>
-        <w:t xml:space="preserve">. By setting edges and nodes as binary variables, the results of linear model implies that the minimised capacity of the cut consists of edges </w:t>
+        <w:t xml:space="preserve">. By setting edges and nodes as binary variables, the results of linear model implies that the </w:t>
+      </w:r>
+      <w:proofErr w:type="spellStart"/>
+      <w:r>
+        <w:t>minimised</w:t>
+      </w:r>
+      <w:proofErr w:type="spellEnd"/>
+      <w:r>
+        <w:t xml:space="preserve"> capacity of the cut consists of edges </w:t>
       </w:r>
       <w:r>
         <w:t>$</w:t>
       </w:r>
       <w:r>
-        <w:t>AD, BD, BE,</w:t>
+        <w:t xml:space="preserve">AD, BD, </w:t>
+      </w:r>
+      <w:proofErr w:type="gramStart"/>
+      <w:r>
+        <w:t>BE,</w:t>
       </w:r>
       <w:r>
         <w:t>$</w:t>
       </w:r>
+      <w:proofErr w:type="gramEnd"/>
       <w:r>
         <w:t xml:space="preserve"> and </w:t>
       </w:r>
@@ -3853,8 +4443,13 @@
         <w:t xml:space="preserve"> (as illustrated in dotted line in </w:t>
       </w:r>
       <w:r>
-        <w:t>the following pitcure</w:t>
-      </w:r>
+        <w:t xml:space="preserve">the following </w:t>
+      </w:r>
+      <w:proofErr w:type="spellStart"/>
+      <w:r>
+        <w:t>pitcure</w:t>
+      </w:r>
+      <w:proofErr w:type="spellEnd"/>
       <w:r>
         <w:t xml:space="preserve">, set S consists of nodes </w:t>
       </w:r>
@@ -3934,17 +4529,17 @@
     </w:p>
     <w:p>
       <w:pPr>
-        <w:pStyle w:val="a3"/>
-        <w:ind w:left="360" w:firstLineChars="0" w:firstLine="0"/>
-      </w:pPr>
-      <w:bookmarkStart w:id="0" w:name="_GoBack"/>
+        <w:pStyle w:val="ListParagraph"/>
+        <w:ind w:left="360" w:firstLineChars="0" w:firstLine="0"/>
+      </w:pPr>
       <w:r>
         <w:rPr>
           <w:noProof/>
+          <w:lang w:val="en-GB"/>
         </w:rPr>
         <w:lastRenderedPageBreak/>
         <w:drawing>
-          <wp:inline distT="0" distB="0" distL="0" distR="0" wp14:anchorId="17B881FF" wp14:editId="7A08A1AF">
+          <wp:inline distT="0" distB="0" distL="0" distR="0" wp14:anchorId="1C18C6F0" wp14:editId="7D94A639">
             <wp:extent cx="4954905" cy="3247390"/>
             <wp:effectExtent l="0" t="0" r="0" b="0"/>
             <wp:docPr id="15" name="图片 15"/>
@@ -3979,11 +4574,10 @@
           </wp:inline>
         </w:drawing>
       </w:r>
-      <w:bookmarkEnd w:id="0"/>
-    </w:p>
-    <w:p>
-      <w:pPr>
-        <w:pStyle w:val="a3"/>
+    </w:p>
+    <w:p>
+      <w:pPr>
+        <w:pStyle w:val="ListParagraph"/>
         <w:ind w:left="360" w:firstLineChars="0" w:firstLine="0"/>
       </w:pPr>
       <w:r>
@@ -3998,13 +4592,13 @@
     </w:p>
     <w:p>
       <w:pPr>
-        <w:pStyle w:val="a3"/>
-        <w:ind w:left="360" w:firstLineChars="0" w:firstLine="0"/>
-      </w:pPr>
-    </w:p>
-    <w:p>
-      <w:pPr>
-        <w:pStyle w:val="a3"/>
+        <w:pStyle w:val="ListParagraph"/>
+        <w:ind w:left="360" w:firstLineChars="0" w:firstLine="0"/>
+      </w:pPr>
+    </w:p>
+    <w:p>
+      <w:pPr>
+        <w:pStyle w:val="ListParagraph"/>
         <w:ind w:left="360" w:firstLineChars="0" w:firstLine="0"/>
       </w:pPr>
     </w:p>
@@ -4021,7 +4615,7 @@
 </file>
 
 <file path=word/endnotes.xml><?xml version="1.0" encoding="utf-8"?>
-<w:endnotes xmlns:wpc="http://schemas.microsoft.com/office/word/2010/wordprocessingCanvas" xmlns:cx="http://schemas.microsoft.com/office/drawing/2014/chartex" xmlns:cx1="http://schemas.microsoft.com/office/drawing/2015/9/8/chartex" xmlns:cx2="http://schemas.microsoft.com/office/drawing/2015/10/21/chartex" xmlns:cx3="http://schemas.microsoft.com/office/drawing/2016/5/9/chartex" xmlns:cx4="http://schemas.microsoft.com/office/drawing/2016/5/10/chartex" xmlns:cx5="http://schemas.microsoft.com/office/drawing/2016/5/11/chartex" xmlns:cx6="http://schemas.microsoft.com/office/drawing/2016/5/12/chartex" xmlns:cx7="http://schemas.microsoft.com/office/drawing/2016/5/13/chartex" xmlns:cx8="http://schemas.microsoft.com/office/drawing/2016/5/14/chartex" xmlns:mc="http://schemas.openxmlformats.org/markup-compatibility/2006" xmlns:aink="http://schemas.microsoft.com/office/drawing/2016/ink" xmlns:am3d="http://schemas.microsoft.com/office/drawing/2017/model3d" xmlns:o="urn:schemas-microsoft-com:office:office" xmlns:r="http://schemas.openxmlformats.org/officeDocument/2006/relationships" xmlns:m="http://schemas.openxmlformats.org/officeDocument/2006/math" xmlns:v="urn:schemas-microsoft-com:vml" xmlns:wp14="http://schemas.microsoft.com/office/word/2010/wordprocessingDrawing" xmlns:wp="http://schemas.openxmlformats.org/drawingml/2006/wordprocessingDrawing" xmlns:w10="urn:schemas-microsoft-com:office:word" xmlns:w="http://schemas.openxmlformats.org/wordprocessingml/2006/main" xmlns:w14="http://schemas.microsoft.com/office/word/2010/wordml" xmlns:w15="http://schemas.microsoft.com/office/word/2012/wordml" xmlns:w16cid="http://schemas.microsoft.com/office/word/2016/wordml/cid" xmlns:w16se="http://schemas.microsoft.com/office/word/2015/wordml/symex" xmlns:wpg="http://schemas.microsoft.com/office/word/2010/wordprocessingGroup" xmlns:wpi="http://schemas.microsoft.com/office/word/2010/wordprocessingInk" xmlns:wne="http://schemas.microsoft.com/office/word/2006/wordml" xmlns:wps="http://schemas.microsoft.com/office/word/2010/wordprocessingShape" mc:Ignorable="w14 w15 w16se w16cid wp14">
+<w:endnotes xmlns:wpc="http://schemas.microsoft.com/office/word/2010/wordprocessingCanvas" xmlns:mo="http://schemas.microsoft.com/office/mac/office/2008/main" xmlns:mc="http://schemas.openxmlformats.org/markup-compatibility/2006" xmlns:mv="urn:schemas-microsoft-com:mac:vml" xmlns:o="urn:schemas-microsoft-com:office:office" xmlns:r="http://schemas.openxmlformats.org/officeDocument/2006/relationships" xmlns:m="http://schemas.openxmlformats.org/officeDocument/2006/math" xmlns:v="urn:schemas-microsoft-com:vml" xmlns:wp14="http://schemas.microsoft.com/office/word/2010/wordprocessingDrawing" xmlns:wp="http://schemas.openxmlformats.org/drawingml/2006/wordprocessingDrawing" xmlns:w10="urn:schemas-microsoft-com:office:word" xmlns:w="http://schemas.openxmlformats.org/wordprocessingml/2006/main" xmlns:w14="http://schemas.microsoft.com/office/word/2010/wordml" xmlns:w15="http://schemas.microsoft.com/office/word/2012/wordml" xmlns:wpg="http://schemas.microsoft.com/office/word/2010/wordprocessingGroup" xmlns:wpi="http://schemas.microsoft.com/office/word/2010/wordprocessingInk" xmlns:wne="http://schemas.microsoft.com/office/word/2006/wordml" xmlns:wps="http://schemas.microsoft.com/office/word/2010/wordprocessingShape" mc:Ignorable="w14 w15 wp14">
   <w:endnote w:type="separator" w:id="-1">
     <w:p>
       <w:r>
@@ -4040,7 +4634,7 @@
 </file>
 
 <file path=word/footnotes.xml><?xml version="1.0" encoding="utf-8"?>
-<w:footnotes xmlns:wpc="http://schemas.microsoft.com/office/word/2010/wordprocessingCanvas" xmlns:cx="http://schemas.microsoft.com/office/drawing/2014/chartex" xmlns:cx1="http://schemas.microsoft.com/office/drawing/2015/9/8/chartex" xmlns:cx2="http://schemas.microsoft.com/office/drawing/2015/10/21/chartex" xmlns:cx3="http://schemas.microsoft.com/office/drawing/2016/5/9/chartex" xmlns:cx4="http://schemas.microsoft.com/office/drawing/2016/5/10/chartex" xmlns:cx5="http://schemas.microsoft.com/office/drawing/2016/5/11/chartex" xmlns:cx6="http://schemas.microsoft.com/office/drawing/2016/5/12/chartex" xmlns:cx7="http://schemas.microsoft.com/office/drawing/2016/5/13/chartex" xmlns:cx8="http://schemas.microsoft.com/office/drawing/2016/5/14/chartex" xmlns:mc="http://schemas.openxmlformats.org/markup-compatibility/2006" xmlns:aink="http://schemas.microsoft.com/office/drawing/2016/ink" xmlns:am3d="http://schemas.microsoft.com/office/drawing/2017/model3d" xmlns:o="urn:schemas-microsoft-com:office:office" xmlns:r="http://schemas.openxmlformats.org/officeDocument/2006/relationships" xmlns:m="http://schemas.openxmlformats.org/officeDocument/2006/math" xmlns:v="urn:schemas-microsoft-com:vml" xmlns:wp14="http://schemas.microsoft.com/office/word/2010/wordprocessingDrawing" xmlns:wp="http://schemas.openxmlformats.org/drawingml/2006/wordprocessingDrawing" xmlns:w10="urn:schemas-microsoft-com:office:word" xmlns:w="http://schemas.openxmlformats.org/wordprocessingml/2006/main" xmlns:w14="http://schemas.microsoft.com/office/word/2010/wordml" xmlns:w15="http://schemas.microsoft.com/office/word/2012/wordml" xmlns:w16cid="http://schemas.microsoft.com/office/word/2016/wordml/cid" xmlns:w16se="http://schemas.microsoft.com/office/word/2015/wordml/symex" xmlns:wpg="http://schemas.microsoft.com/office/word/2010/wordprocessingGroup" xmlns:wpi="http://schemas.microsoft.com/office/word/2010/wordprocessingInk" xmlns:wne="http://schemas.microsoft.com/office/word/2006/wordml" xmlns:wps="http://schemas.microsoft.com/office/word/2010/wordprocessingShape" mc:Ignorable="w14 w15 w16se w16cid wp14">
+<w:footnotes xmlns:wpc="http://schemas.microsoft.com/office/word/2010/wordprocessingCanvas" xmlns:mo="http://schemas.microsoft.com/office/mac/office/2008/main" xmlns:mc="http://schemas.openxmlformats.org/markup-compatibility/2006" xmlns:mv="urn:schemas-microsoft-com:mac:vml" xmlns:o="urn:schemas-microsoft-com:office:office" xmlns:r="http://schemas.openxmlformats.org/officeDocument/2006/relationships" xmlns:m="http://schemas.openxmlformats.org/officeDocument/2006/math" xmlns:v="urn:schemas-microsoft-com:vml" xmlns:wp14="http://schemas.microsoft.com/office/word/2010/wordprocessingDrawing" xmlns:wp="http://schemas.openxmlformats.org/drawingml/2006/wordprocessingDrawing" xmlns:w10="urn:schemas-microsoft-com:office:word" xmlns:w="http://schemas.openxmlformats.org/wordprocessingml/2006/main" xmlns:w14="http://schemas.microsoft.com/office/word/2010/wordml" xmlns:w15="http://schemas.microsoft.com/office/word/2012/wordml" xmlns:wpg="http://schemas.microsoft.com/office/word/2010/wordprocessingGroup" xmlns:wpi="http://schemas.microsoft.com/office/word/2010/wordprocessingInk" xmlns:wne="http://schemas.microsoft.com/office/word/2006/wordml" xmlns:wps="http://schemas.microsoft.com/office/word/2010/wordprocessingShape" mc:Ignorable="w14 w15 wp14">
   <w:footnote w:type="separator" w:id="-1">
     <w:p>
       <w:r>
@@ -4059,8 +4653,8 @@
 </file>
 
 <file path=word/numbering.xml><?xml version="1.0" encoding="utf-8"?>
-<w:numbering xmlns:wpc="http://schemas.microsoft.com/office/word/2010/wordprocessingCanvas" xmlns:cx="http://schemas.microsoft.com/office/drawing/2014/chartex" xmlns:cx1="http://schemas.microsoft.com/office/drawing/2015/9/8/chartex" xmlns:cx2="http://schemas.microsoft.com/office/drawing/2015/10/21/chartex" xmlns:cx3="http://schemas.microsoft.com/office/drawing/2016/5/9/chartex" xmlns:cx4="http://schemas.microsoft.com/office/drawing/2016/5/10/chartex" xmlns:cx5="http://schemas.microsoft.com/office/drawing/2016/5/11/chartex" xmlns:cx6="http://schemas.microsoft.com/office/drawing/2016/5/12/chartex" xmlns:cx7="http://schemas.microsoft.com/office/drawing/2016/5/13/chartex" xmlns:cx8="http://schemas.microsoft.com/office/drawing/2016/5/14/chartex" xmlns:mc="http://schemas.openxmlformats.org/markup-compatibility/2006" xmlns:aink="http://schemas.microsoft.com/office/drawing/2016/ink" xmlns:am3d="http://schemas.microsoft.com/office/drawing/2017/model3d" xmlns:o="urn:schemas-microsoft-com:office:office" xmlns:r="http://schemas.openxmlformats.org/officeDocument/2006/relationships" xmlns:m="http://schemas.openxmlformats.org/officeDocument/2006/math" xmlns:v="urn:schemas-microsoft-com:vml" xmlns:wp14="http://schemas.microsoft.com/office/word/2010/wordprocessingDrawing" xmlns:wp="http://schemas.openxmlformats.org/drawingml/2006/wordprocessingDrawing" xmlns:w10="urn:schemas-microsoft-com:office:word" xmlns:w="http://schemas.openxmlformats.org/wordprocessingml/2006/main" xmlns:w14="http://schemas.microsoft.com/office/word/2010/wordml" xmlns:w15="http://schemas.microsoft.com/office/word/2012/wordml" xmlns:w16cid="http://schemas.microsoft.com/office/word/2016/wordml/cid" xmlns:w16se="http://schemas.microsoft.com/office/word/2015/wordml/symex" xmlns:wpg="http://schemas.microsoft.com/office/word/2010/wordprocessingGroup" xmlns:wpi="http://schemas.microsoft.com/office/word/2010/wordprocessingInk" xmlns:wne="http://schemas.microsoft.com/office/word/2006/wordml" xmlns:wps="http://schemas.microsoft.com/office/word/2010/wordprocessingShape" mc:Ignorable="w14 w15 w16se w16cid wp14">
-  <w:abstractNum w:abstractNumId="0" w15:restartNumberingAfterBreak="0">
+<w:numbering xmlns:wpc="http://schemas.microsoft.com/office/word/2010/wordprocessingCanvas" xmlns:mo="http://schemas.microsoft.com/office/mac/office/2008/main" xmlns:mc="http://schemas.openxmlformats.org/markup-compatibility/2006" xmlns:mv="urn:schemas-microsoft-com:mac:vml" xmlns:o="urn:schemas-microsoft-com:office:office" xmlns:r="http://schemas.openxmlformats.org/officeDocument/2006/relationships" xmlns:m="http://schemas.openxmlformats.org/officeDocument/2006/math" xmlns:v="urn:schemas-microsoft-com:vml" xmlns:wp14="http://schemas.microsoft.com/office/word/2010/wordprocessingDrawing" xmlns:wp="http://schemas.openxmlformats.org/drawingml/2006/wordprocessingDrawing" xmlns:w10="urn:schemas-microsoft-com:office:word" xmlns:w="http://schemas.openxmlformats.org/wordprocessingml/2006/main" xmlns:w14="http://schemas.microsoft.com/office/word/2010/wordml" xmlns:w15="http://schemas.microsoft.com/office/word/2012/wordml" xmlns:wpg="http://schemas.microsoft.com/office/word/2010/wordprocessingGroup" xmlns:wpi="http://schemas.microsoft.com/office/word/2010/wordprocessingInk" xmlns:wne="http://schemas.microsoft.com/office/word/2006/wordml" xmlns:wps="http://schemas.microsoft.com/office/word/2010/wordprocessingShape" mc:Ignorable="w14 w15 wp14">
+  <w:abstractNum w:abstractNumId="0">
     <w:nsid w:val="25137A29"/>
     <w:multiLevelType w:val="hybridMultilevel"/>
     <w:tmpl w:val="6A70E874"/>
@@ -4149,7 +4743,7 @@
       </w:pPr>
     </w:lvl>
   </w:abstractNum>
-  <w:abstractNum w:abstractNumId="1" w15:restartNumberingAfterBreak="0">
+  <w:abstractNum w:abstractNumId="1">
     <w:nsid w:val="495203EF"/>
     <w:multiLevelType w:val="hybridMultilevel"/>
     <w:tmpl w:val="899A4E46"/>
@@ -4272,7 +4866,7 @@
 </file>
 
 <file path=word/styles.xml><?xml version="1.0" encoding="utf-8"?>
-<w:styles xmlns:mc="http://schemas.openxmlformats.org/markup-compatibility/2006" xmlns:r="http://schemas.openxmlformats.org/officeDocument/2006/relationships" xmlns:w="http://schemas.openxmlformats.org/wordprocessingml/2006/main" xmlns:w14="http://schemas.microsoft.com/office/word/2010/wordml" xmlns:w15="http://schemas.microsoft.com/office/word/2012/wordml" xmlns:w16cid="http://schemas.microsoft.com/office/word/2016/wordml/cid" xmlns:w16se="http://schemas.microsoft.com/office/word/2015/wordml/symex" mc:Ignorable="w14 w15 w16se w16cid">
+<w:styles xmlns:mc="http://schemas.openxmlformats.org/markup-compatibility/2006" xmlns:r="http://schemas.openxmlformats.org/officeDocument/2006/relationships" xmlns:w="http://schemas.openxmlformats.org/wordprocessingml/2006/main" xmlns:w14="http://schemas.microsoft.com/office/word/2010/wordml" xmlns:w15="http://schemas.microsoft.com/office/word/2012/wordml" mc:Ignorable="w14 w15">
   <w:docDefaults>
     <w:rPrDefault>
       <w:rPr>
@@ -4285,7 +4879,7 @@
     </w:rPrDefault>
     <w:pPrDefault/>
   </w:docDefaults>
-  <w:latentStyles w:defLockedState="0" w:defUIPriority="99" w:defSemiHidden="0" w:defUnhideWhenUsed="0" w:defQFormat="0" w:count="375">
+  <w:latentStyles w:defLockedState="0" w:defUIPriority="99" w:defSemiHidden="0" w:defUnhideWhenUsed="0" w:defQFormat="0" w:count="382">
     <w:lsdException w:name="Normal" w:uiPriority="0" w:qFormat="1"/>
     <w:lsdException w:name="heading 1" w:uiPriority="9" w:qFormat="1"/>
     <w:lsdException w:name="heading 2" w:semiHidden="1" w:uiPriority="9" w:unhideWhenUsed="1" w:qFormat="1"/>
@@ -4659,10 +5253,8 @@
     <w:lsdException w:name="List Table 7 Colorful Accent 6" w:uiPriority="52"/>
     <w:lsdException w:name="Mention" w:semiHidden="1" w:unhideWhenUsed="1"/>
     <w:lsdException w:name="Smart Hyperlink" w:semiHidden="1" w:unhideWhenUsed="1"/>
-    <w:lsdException w:name="Hashtag" w:semiHidden="1" w:unhideWhenUsed="1"/>
-    <w:lsdException w:name="Unresolved Mention" w:semiHidden="1" w:unhideWhenUsed="1"/>
   </w:latentStyles>
-  <w:style w:type="paragraph" w:default="1" w:styleId="a">
+  <w:style w:type="paragraph" w:default="1" w:styleId="Normal">
     <w:name w:val="Normal"/>
     <w:qFormat/>
     <w:pPr>
@@ -4670,13 +5262,13 @@
       <w:jc w:val="both"/>
     </w:pPr>
   </w:style>
-  <w:style w:type="character" w:default="1" w:styleId="a0">
+  <w:style w:type="character" w:default="1" w:styleId="DefaultParagraphFont">
     <w:name w:val="Default Paragraph Font"/>
     <w:uiPriority w:val="1"/>
     <w:semiHidden/>
     <w:unhideWhenUsed/>
   </w:style>
-  <w:style w:type="table" w:default="1" w:styleId="a1">
+  <w:style w:type="table" w:default="1" w:styleId="TableNormal">
     <w:name w:val="Normal Table"/>
     <w:uiPriority w:val="99"/>
     <w:semiHidden/>
@@ -4691,15 +5283,15 @@
       </w:tblCellMar>
     </w:tblPr>
   </w:style>
-  <w:style w:type="numbering" w:default="1" w:styleId="a2">
+  <w:style w:type="numbering" w:default="1" w:styleId="NoList">
     <w:name w:val="No List"/>
     <w:uiPriority w:val="99"/>
     <w:semiHidden/>
     <w:unhideWhenUsed/>
   </w:style>
-  <w:style w:type="paragraph" w:styleId="a3">
+  <w:style w:type="paragraph" w:styleId="ListParagraph">
     <w:name w:val="List Paragraph"/>
-    <w:basedOn w:val="a"/>
+    <w:basedOn w:val="Normal"/>
     <w:uiPriority w:val="34"/>
     <w:qFormat/>
     <w:rsid w:val="005A26F2"/>
@@ -4707,10 +5299,10 @@
       <w:ind w:firstLineChars="200" w:firstLine="420"/>
     </w:pPr>
   </w:style>
-  <w:style w:type="paragraph" w:styleId="a4">
+  <w:style w:type="paragraph" w:styleId="Header">
     <w:name w:val="header"/>
-    <w:basedOn w:val="a"/>
-    <w:link w:val="a5"/>
+    <w:basedOn w:val="Normal"/>
+    <w:link w:val="HeaderChar"/>
     <w:uiPriority w:val="99"/>
     <w:unhideWhenUsed/>
     <w:rsid w:val="006871A0"/>
@@ -4730,10 +5322,10 @@
       <w:szCs w:val="18"/>
     </w:rPr>
   </w:style>
-  <w:style w:type="character" w:customStyle="1" w:styleId="a5">
-    <w:name w:val="页眉 字符"/>
-    <w:basedOn w:val="a0"/>
-    <w:link w:val="a4"/>
+  <w:style w:type="character" w:customStyle="1" w:styleId="HeaderChar">
+    <w:name w:val="Header Char"/>
+    <w:basedOn w:val="DefaultParagraphFont"/>
+    <w:link w:val="Header"/>
     <w:uiPriority w:val="99"/>
     <w:rsid w:val="006871A0"/>
     <w:rPr>
@@ -4741,10 +5333,10 @@
       <w:szCs w:val="18"/>
     </w:rPr>
   </w:style>
-  <w:style w:type="paragraph" w:styleId="a6">
+  <w:style w:type="paragraph" w:styleId="Footer">
     <w:name w:val="footer"/>
-    <w:basedOn w:val="a"/>
-    <w:link w:val="a7"/>
+    <w:basedOn w:val="Normal"/>
+    <w:link w:val="FooterChar"/>
     <w:uiPriority w:val="99"/>
     <w:unhideWhenUsed/>
     <w:rsid w:val="006871A0"/>
@@ -4761,10 +5353,10 @@
       <w:szCs w:val="18"/>
     </w:rPr>
   </w:style>
-  <w:style w:type="character" w:customStyle="1" w:styleId="a7">
-    <w:name w:val="页脚 字符"/>
-    <w:basedOn w:val="a0"/>
-    <w:link w:val="a6"/>
+  <w:style w:type="character" w:customStyle="1" w:styleId="FooterChar">
+    <w:name w:val="Footer Char"/>
+    <w:basedOn w:val="DefaultParagraphFont"/>
+    <w:link w:val="Footer"/>
     <w:uiPriority w:val="99"/>
     <w:rsid w:val="006871A0"/>
     <w:rPr>

</xml_diff>